<commit_message>
changes to lab report
</commit_message>
<xml_diff>
--- a/project_3_team_E/Final Lab Report.docx
+++ b/project_3_team_E/Final Lab Report.docx
@@ -472,112 +472,66 @@
     <w:p>
       <w:pPr>
         <w:pStyle w:val="Head1"/>
-        <w:rPr>
-          <w:color w:val="808080" w:themeColor="background1" w:themeShade="80"/>
-        </w:rPr>
       </w:pPr>
       <w:r>
         <w:rPr>
           <w:rStyle w:val="Label"/>
-          <w:color w:val="808080" w:themeColor="background1" w:themeShade="80"/>
         </w:rPr>
         <w:t>1</w:t>
       </w:r>
       <w:r>
-        <w:rPr>
-          <w:color w:val="808080" w:themeColor="background1" w:themeShade="80"/>
-        </w:rPr>
         <w:t> </w:t>
       </w:r>
       <w:r>
-        <w:rPr>
-          <w:color w:val="808080" w:themeColor="background1" w:themeShade="80"/>
-        </w:rPr>
         <w:t>Introduction</w:t>
       </w:r>
     </w:p>
     <w:p>
       <w:pPr>
         <w:pStyle w:val="Algorithm"/>
-        <w:rPr>
-          <w:color w:val="808080" w:themeColor="background1" w:themeShade="80"/>
-        </w:rPr>
-      </w:pPr>
-      <w:r>
-        <w:rPr>
-          <w:color w:val="808080" w:themeColor="background1" w:themeShade="80"/>
-        </w:rPr>
-        <w:t>The increasing availability of digital libraries has paved the way for a new generation of music recommender systems. Music recommendation systems play a pivotal role in helping users discover new tracks, artists, and genres and thus drive customer satisfaction in a significant way.</w:t>
+      </w:pPr>
+      <w:r>
+        <w:t xml:space="preserve">The increasing availability of digital libraries has paved the way for a new generation of music </w:t>
+      </w:r>
+      <w:r>
+        <w:t>retrieval</w:t>
+      </w:r>
+      <w:r>
+        <w:t xml:space="preserve"> systems. Music </w:t>
+      </w:r>
+      <w:r>
+        <w:t>retrieval</w:t>
+      </w:r>
+      <w:r>
+        <w:t xml:space="preserve"> systems play a pivotal role in helping users discover new tracks, artists, and genres and thus drive customer satisfaction in a significant way.</w:t>
       </w:r>
     </w:p>
     <w:p>
       <w:pPr>
         <w:pStyle w:val="Algorithm"/>
-        <w:rPr>
-          <w:color w:val="808080" w:themeColor="background1" w:themeShade="80"/>
-        </w:rPr>
-      </w:pPr>
-      <w:r>
-        <w:rPr>
-          <w:color w:val="808080" w:themeColor="background1" w:themeShade="80"/>
-        </w:rPr>
-        <w:t>The purpose of this paper is to evaluate and compare 4 different approaches to music retrieval systems. Within the scope of this paper all features are going to be text-based.</w:t>
+      </w:pPr>
+      <w:r>
+        <w:t xml:space="preserve">The purpose of this paper is to evaluate different music retrieval systems and describe the different approaches. Within the scope of this paper 11 distinct Music retrieval systems will be implemented using various representations. The Similarity of Songs will be compared by calculating the cosine similarity of different text, audio-, and video-based features and furthermore a combination of some of those features. </w:t>
+      </w:r>
+      <w:r>
+        <w:t>The result</w:t>
+      </w:r>
+      <w:r>
+        <w:t>ing recommendations</w:t>
+      </w:r>
+      <w:r>
+        <w:t xml:space="preserve"> will be</w:t>
+      </w:r>
+      <w:r>
+        <w:t xml:space="preserve"> evaluated qualitatively according to the similarity to the queried song. </w:t>
       </w:r>
     </w:p>
     <w:p>
       <w:pPr>
         <w:pStyle w:val="Algorithm"/>
-        <w:rPr>
-          <w:color w:val="808080" w:themeColor="background1" w:themeShade="80"/>
-        </w:rPr>
-      </w:pPr>
-      <w:r>
-        <w:rPr>
-          <w:color w:val="808080" w:themeColor="background1" w:themeShade="80"/>
-        </w:rPr>
-        <w:t xml:space="preserve">Concretely, the cos-sim-similarity </w:t>
-      </w:r>
-      <w:r>
-        <w:rPr>
-          <w:color w:val="808080" w:themeColor="background1" w:themeShade="80"/>
-        </w:rPr>
-        <w:t>is used as a similarity measure and</w:t>
-      </w:r>
-      <w:r>
-        <w:rPr>
-          <w:color w:val="808080" w:themeColor="background1" w:themeShade="80"/>
-        </w:rPr>
-        <w:t xml:space="preserve"> tf-idf</w:t>
-      </w:r>
-      <w:r>
-        <w:rPr>
-          <w:color w:val="808080" w:themeColor="background1" w:themeShade="80"/>
-        </w:rPr>
-        <w:t xml:space="preserve">, </w:t>
-      </w:r>
-      <w:r>
-        <w:rPr>
-          <w:color w:val="808080" w:themeColor="background1" w:themeShade="80"/>
-        </w:rPr>
-        <w:t>word2ve</w:t>
-      </w:r>
-      <w:r>
-        <w:rPr>
-          <w:color w:val="808080" w:themeColor="background1" w:themeShade="80"/>
-        </w:rPr>
-        <w:t xml:space="preserve">c and </w:t>
-      </w:r>
-      <w:r>
-        <w:rPr>
-          <w:color w:val="808080" w:themeColor="background1" w:themeShade="80"/>
-        </w:rPr>
-        <w:t>BERT</w:t>
-      </w:r>
-      <w:r>
-        <w:rPr>
-          <w:color w:val="808080" w:themeColor="background1" w:themeShade="80"/>
-        </w:rPr>
-        <w:t xml:space="preserve"> as word embeddings.</w:t>
+      </w:pPr>
+      <w:r>
+        <w:t>The data set used for testing the 4 retrieval systems is a subset of the Music4All-Onion dataset which was kindly provided by the university.</w:t>
       </w:r>
     </w:p>
     <w:p>
@@ -587,30 +541,6 @@
           <w:color w:val="808080" w:themeColor="background1" w:themeShade="80"/>
         </w:rPr>
       </w:pPr>
-      <w:r>
-        <w:rPr>
-          <w:color w:val="808080" w:themeColor="background1" w:themeShade="80"/>
-        </w:rPr>
-        <w:t>The result</w:t>
-      </w:r>
-      <w:r>
-        <w:rPr>
-          <w:color w:val="808080" w:themeColor="background1" w:themeShade="80"/>
-        </w:rPr>
-        <w:t>ing recommendations</w:t>
-      </w:r>
-      <w:r>
-        <w:rPr>
-          <w:color w:val="808080" w:themeColor="background1" w:themeShade="80"/>
-        </w:rPr>
-        <w:t xml:space="preserve"> will be</w:t>
-      </w:r>
-      <w:r>
-        <w:rPr>
-          <w:color w:val="808080" w:themeColor="background1" w:themeShade="80"/>
-        </w:rPr>
-        <w:t xml:space="preserve"> evaluated qualitatively according to the similarity to the queried song. </w:t>
-      </w:r>
     </w:p>
     <w:p>
       <w:pPr>
@@ -619,12 +549,6 @@
           <w:color w:val="808080" w:themeColor="background1" w:themeShade="80"/>
         </w:rPr>
       </w:pPr>
-      <w:r>
-        <w:rPr>
-          <w:color w:val="808080" w:themeColor="background1" w:themeShade="80"/>
-        </w:rPr>
-        <w:t>The data set used for testing the 4 retrieval systems is a subset of the Music4All-Onion dataset which was kindly provided by the university.</w:t>
-      </w:r>
     </w:p>
     <w:p>
       <w:pPr>
@@ -672,11 +596,19 @@
         </w:rPr>
         <w:t xml:space="preserve">for data analysis and data science purposes. The coding environment used is </w:t>
       </w:r>
-      <w:r>
-        <w:rPr>
-          <w:color w:val="808080" w:themeColor="background1" w:themeShade="80"/>
-        </w:rPr>
-        <w:t xml:space="preserve">Jupyter Notebook as it supports the programming language </w:t>
+      <w:proofErr w:type="spellStart"/>
+      <w:r>
+        <w:rPr>
+          <w:color w:val="808080" w:themeColor="background1" w:themeShade="80"/>
+        </w:rPr>
+        <w:t>Jupyter</w:t>
+      </w:r>
+      <w:proofErr w:type="spellEnd"/>
+      <w:r>
+        <w:rPr>
+          <w:color w:val="808080" w:themeColor="background1" w:themeShade="80"/>
+        </w:rPr>
+        <w:t xml:space="preserve"> Notebook as it supports the programming language </w:t>
       </w:r>
       <w:r>
         <w:rPr>
@@ -724,7 +656,13 @@
         <w:rPr>
           <w:color w:val="808080" w:themeColor="background1" w:themeShade="80"/>
         </w:rPr>
-        <w:t xml:space="preserve">. The coordination and integration of code contributions of each team member is therefore ensured </w:t>
+        <w:t xml:space="preserve">. The coordination and </w:t>
+      </w:r>
+      <w:r>
+        <w:rPr>
+          <w:color w:val="808080" w:themeColor="background1" w:themeShade="80"/>
+        </w:rPr>
+        <w:t xml:space="preserve">integration of code contributions of each team member is therefore ensured </w:t>
       </w:r>
       <w:r>
         <w:rPr>
@@ -1193,7 +1131,21 @@
         <w:rPr>
           <w:color w:val="808080" w:themeColor="background1" w:themeShade="80"/>
         </w:rPr>
-        <w:t xml:space="preserve"> “repr”</w:t>
+        <w:t xml:space="preserve"> “</w:t>
+      </w:r>
+      <w:proofErr w:type="spellStart"/>
+      <w:r>
+        <w:rPr>
+          <w:color w:val="808080" w:themeColor="background1" w:themeShade="80"/>
+        </w:rPr>
+        <w:t>repr</w:t>
+      </w:r>
+      <w:proofErr w:type="spellEnd"/>
+      <w:r>
+        <w:rPr>
+          <w:color w:val="808080" w:themeColor="background1" w:themeShade="80"/>
+        </w:rPr>
+        <w:t>”</w:t>
       </w:r>
       <w:r>
         <w:rPr>
@@ -1235,7 +1187,21 @@
         <w:rPr>
           <w:color w:val="808080" w:themeColor="background1" w:themeShade="80"/>
         </w:rPr>
-        <w:t xml:space="preserve"> the tf-idf, </w:t>
+        <w:t xml:space="preserve"> the </w:t>
+      </w:r>
+      <w:proofErr w:type="spellStart"/>
+      <w:r>
+        <w:rPr>
+          <w:color w:val="808080" w:themeColor="background1" w:themeShade="80"/>
+        </w:rPr>
+        <w:t>tf-idf</w:t>
+      </w:r>
+      <w:proofErr w:type="spellEnd"/>
+      <w:r>
+        <w:rPr>
+          <w:color w:val="808080" w:themeColor="background1" w:themeShade="80"/>
+        </w:rPr>
+        <w:t xml:space="preserve">, </w:t>
       </w:r>
       <w:r>
         <w:rPr>
@@ -1431,7 +1397,21 @@
         <w:rPr>
           <w:color w:val="808080" w:themeColor="background1" w:themeShade="80"/>
         </w:rPr>
-        <w:t>The provided data is presented in four TSV files (Tab-Separated Values file) this type of file is similar to t</w:t>
+        <w:t xml:space="preserve">The provided data is presented in four TSV files (Tab-Separated Values file) this type of file is </w:t>
+      </w:r>
+      <w:proofErr w:type="gramStart"/>
+      <w:r>
+        <w:rPr>
+          <w:color w:val="808080" w:themeColor="background1" w:themeShade="80"/>
+        </w:rPr>
+        <w:t>similar to</w:t>
+      </w:r>
+      <w:proofErr w:type="gramEnd"/>
+      <w:r>
+        <w:rPr>
+          <w:color w:val="808080" w:themeColor="background1" w:themeShade="80"/>
+        </w:rPr>
+        <w:t xml:space="preserve"> t</w:t>
       </w:r>
       <w:r>
         <w:rPr>
@@ -1521,11 +1501,20 @@
           <w:color w:val="808080" w:themeColor="background1" w:themeShade="80"/>
         </w:rPr>
       </w:pPr>
-      <w:r>
-        <w:rPr>
-          <w:color w:val="808080" w:themeColor="background1" w:themeShade="80"/>
-        </w:rPr>
-        <w:t>id_information_mmsr.tsv: contains the track IDs in the first column, the artist, song, and album name are contained in the remaining columns.</w:t>
+      <w:proofErr w:type="spellStart"/>
+      <w:r>
+        <w:rPr>
+          <w:color w:val="808080" w:themeColor="background1" w:themeShade="80"/>
+        </w:rPr>
+        <w:lastRenderedPageBreak/>
+        <w:t>id_information_mmsr.tsv</w:t>
+      </w:r>
+      <w:proofErr w:type="spellEnd"/>
+      <w:r>
+        <w:rPr>
+          <w:color w:val="808080" w:themeColor="background1" w:themeShade="80"/>
+        </w:rPr>
+        <w:t>: contains the track IDs in the first column, the artist, song, and album name are contained in the remaining columns.</w:t>
       </w:r>
     </w:p>
     <w:p>
@@ -1539,11 +1528,19 @@
           <w:color w:val="808080" w:themeColor="background1" w:themeShade="80"/>
         </w:rPr>
       </w:pPr>
-      <w:r>
-        <w:rPr>
-          <w:color w:val="808080" w:themeColor="background1" w:themeShade="80"/>
-        </w:rPr>
-        <w:t>id_lyrics_bert_mmsr.tsv: presents the data using the BERT feature vectors with one column for the IDs.</w:t>
+      <w:proofErr w:type="spellStart"/>
+      <w:r>
+        <w:rPr>
+          <w:color w:val="808080" w:themeColor="background1" w:themeShade="80"/>
+        </w:rPr>
+        <w:t>id_lyrics_bert_mmsr.tsv</w:t>
+      </w:r>
+      <w:proofErr w:type="spellEnd"/>
+      <w:r>
+        <w:rPr>
+          <w:color w:val="808080" w:themeColor="background1" w:themeShade="80"/>
+        </w:rPr>
+        <w:t>: presents the data using the BERT feature vectors with one column for the IDs.</w:t>
       </w:r>
     </w:p>
     <w:p>
@@ -1557,11 +1554,19 @@
           <w:color w:val="808080" w:themeColor="background1" w:themeShade="80"/>
         </w:rPr>
       </w:pPr>
-      <w:r>
-        <w:rPr>
-          <w:color w:val="808080" w:themeColor="background1" w:themeShade="80"/>
-        </w:rPr>
-        <w:t>id_lyrics_tf-idf_mmsr.tsv: presents the data using the Term Frequency-Inverse Document Frequency feature vectors with one column for the IDs.</w:t>
+      <w:proofErr w:type="spellStart"/>
+      <w:r>
+        <w:rPr>
+          <w:color w:val="808080" w:themeColor="background1" w:themeShade="80"/>
+        </w:rPr>
+        <w:t>id_lyrics_tf-idf_mmsr.tsv</w:t>
+      </w:r>
+      <w:proofErr w:type="spellEnd"/>
+      <w:r>
+        <w:rPr>
+          <w:color w:val="808080" w:themeColor="background1" w:themeShade="80"/>
+        </w:rPr>
+        <w:t>: presents the data using the Term Frequency-Inverse Document Frequency feature vectors with one column for the IDs.</w:t>
       </w:r>
     </w:p>
     <w:p>
@@ -1579,7 +1584,6 @@
         <w:rPr>
           <w:color w:val="808080" w:themeColor="background1" w:themeShade="80"/>
         </w:rPr>
-        <w:lastRenderedPageBreak/>
         <w:t>id_lyrics_word2vec_mmsr.tsv: presents the data using the word2vec feature vectors with one column containing the IDs.</w:t>
       </w:r>
     </w:p>
@@ -1640,13 +1644,27 @@
         <w:rPr>
           <w:color w:val="808080" w:themeColor="background1" w:themeShade="80"/>
         </w:rPr>
-        <w:t>that is</w:t>
-      </w:r>
-      <w:r>
-        <w:rPr>
-          <w:color w:val="808080" w:themeColor="background1" w:themeShade="80"/>
-        </w:rPr>
-        <w:t xml:space="preserve"> capable of capturing rich contextual information in </w:t>
+        <w:t xml:space="preserve">that </w:t>
+      </w:r>
+      <w:proofErr w:type="gramStart"/>
+      <w:r>
+        <w:rPr>
+          <w:color w:val="808080" w:themeColor="background1" w:themeShade="80"/>
+        </w:rPr>
+        <w:t>is</w:t>
+      </w:r>
+      <w:r>
+        <w:rPr>
+          <w:color w:val="808080" w:themeColor="background1" w:themeShade="80"/>
+        </w:rPr>
+        <w:t xml:space="preserve"> capable of capturing</w:t>
+      </w:r>
+      <w:proofErr w:type="gramEnd"/>
+      <w:r>
+        <w:rPr>
+          <w:color w:val="808080" w:themeColor="background1" w:themeShade="80"/>
+        </w:rPr>
+        <w:t xml:space="preserve"> rich contextual information in </w:t>
       </w:r>
       <w:r>
         <w:rPr>
@@ -1658,7 +1676,21 @@
         <w:rPr>
           <w:color w:val="808080" w:themeColor="background1" w:themeShade="80"/>
         </w:rPr>
-        <w:t xml:space="preserve"> allows BERT to understand the meanings of words in a given phrase</w:t>
+        <w:t xml:space="preserve"> allows BERT to understand the meanings of words </w:t>
+      </w:r>
+      <w:proofErr w:type="gramStart"/>
+      <w:r>
+        <w:rPr>
+          <w:color w:val="808080" w:themeColor="background1" w:themeShade="80"/>
+        </w:rPr>
+        <w:t>in a given</w:t>
+      </w:r>
+      <w:proofErr w:type="gramEnd"/>
+      <w:r>
+        <w:rPr>
+          <w:color w:val="808080" w:themeColor="background1" w:themeShade="80"/>
+        </w:rPr>
+        <w:t xml:space="preserve"> phrase</w:t>
       </w:r>
       <w:r>
         <w:rPr>
@@ -2042,8 +2074,24 @@
           <w:color w:val="808080" w:themeColor="background1" w:themeShade="80"/>
         </w:rPr>
         <w:tab/>
-        <w:t>Cos-sim based on tf-idf</w:t>
-      </w:r>
+        <w:t xml:space="preserve">Cos-sim based on </w:t>
+      </w:r>
+      <w:proofErr w:type="spellStart"/>
+      <w:r>
+        <w:rPr>
+          <w:color w:val="808080" w:themeColor="background1" w:themeShade="80"/>
+        </w:rPr>
+        <w:t>tf-</w:t>
+      </w:r>
+      <w:proofErr w:type="gramStart"/>
+      <w:r>
+        <w:rPr>
+          <w:color w:val="808080" w:themeColor="background1" w:themeShade="80"/>
+        </w:rPr>
+        <w:t>idf</w:t>
+      </w:r>
+      <w:proofErr w:type="spellEnd"/>
+      <w:proofErr w:type="gramEnd"/>
     </w:p>
     <w:p>
       <w:pPr>
@@ -2056,13 +2104,34 @@
         <w:rPr>
           <w:color w:val="808080" w:themeColor="background1" w:themeShade="80"/>
         </w:rPr>
-        <w:t xml:space="preserve">To calculate the cosine-similarity of the tf-idf representation of the lyrics, we created a wrapper function </w:t>
-      </w:r>
-      <w:r>
-        <w:rPr>
-          <w:color w:val="808080" w:themeColor="background1" w:themeShade="80"/>
-        </w:rPr>
-        <w:t>called “cos</w:t>
+        <w:t xml:space="preserve">To calculate the cosine-similarity of the </w:t>
+      </w:r>
+      <w:proofErr w:type="spellStart"/>
+      <w:r>
+        <w:rPr>
+          <w:color w:val="808080" w:themeColor="background1" w:themeShade="80"/>
+        </w:rPr>
+        <w:t>tf-idf</w:t>
+      </w:r>
+      <w:proofErr w:type="spellEnd"/>
+      <w:r>
+        <w:rPr>
+          <w:color w:val="808080" w:themeColor="background1" w:themeShade="80"/>
+        </w:rPr>
+        <w:t xml:space="preserve"> representation of the lyrics, we created a wrapper function </w:t>
+      </w:r>
+      <w:r>
+        <w:rPr>
+          <w:color w:val="808080" w:themeColor="background1" w:themeShade="80"/>
+        </w:rPr>
+        <w:t>called “</w:t>
+      </w:r>
+      <w:proofErr w:type="spellStart"/>
+      <w:r>
+        <w:rPr>
+          <w:color w:val="808080" w:themeColor="background1" w:themeShade="80"/>
+        </w:rPr>
+        <w:t>cos</w:t>
       </w:r>
       <w:r>
         <w:rPr>
@@ -2074,13 +2143,34 @@
         <w:rPr>
           <w:color w:val="808080" w:themeColor="background1" w:themeShade="80"/>
         </w:rPr>
-        <w:t xml:space="preserve">sim” </w:t>
-      </w:r>
-      <w:r>
-        <w:rPr>
-          <w:color w:val="808080" w:themeColor="background1" w:themeShade="80"/>
-        </w:rPr>
-        <w:t>that takes two Numpy-arrays as input</w:t>
+        <w:t>sim</w:t>
+      </w:r>
+      <w:proofErr w:type="spellEnd"/>
+      <w:r>
+        <w:rPr>
+          <w:color w:val="808080" w:themeColor="background1" w:themeShade="80"/>
+        </w:rPr>
+        <w:t xml:space="preserve">” </w:t>
+      </w:r>
+      <w:r>
+        <w:rPr>
+          <w:color w:val="808080" w:themeColor="background1" w:themeShade="80"/>
+        </w:rPr>
+        <w:t xml:space="preserve">that takes two </w:t>
+      </w:r>
+      <w:proofErr w:type="spellStart"/>
+      <w:r>
+        <w:rPr>
+          <w:color w:val="808080" w:themeColor="background1" w:themeShade="80"/>
+        </w:rPr>
+        <w:t>Numpy</w:t>
+      </w:r>
+      <w:proofErr w:type="spellEnd"/>
+      <w:r>
+        <w:rPr>
+          <w:color w:val="808080" w:themeColor="background1" w:themeShade="80"/>
+        </w:rPr>
+        <w:t>-arrays as input</w:t>
       </w:r>
       <w:r>
         <w:rPr>
@@ -2110,7 +2200,14 @@
         <w:rPr>
           <w:color w:val="808080" w:themeColor="background1" w:themeShade="80"/>
         </w:rPr>
-        <w:t xml:space="preserve"> result of the cos</w:t>
+        <w:t xml:space="preserve"> result of the </w:t>
+      </w:r>
+      <w:proofErr w:type="spellStart"/>
+      <w:r>
+        <w:rPr>
+          <w:color w:val="808080" w:themeColor="background1" w:themeShade="80"/>
+        </w:rPr>
+        <w:t>cos</w:t>
       </w:r>
       <w:r>
         <w:rPr>
@@ -2122,7 +2219,14 @@
         <w:rPr>
           <w:color w:val="808080" w:themeColor="background1" w:themeShade="80"/>
         </w:rPr>
-        <w:t>sim function is the similarity score of the two arrays.</w:t>
+        <w:t>sim</w:t>
+      </w:r>
+      <w:proofErr w:type="spellEnd"/>
+      <w:r>
+        <w:rPr>
+          <w:color w:val="808080" w:themeColor="background1" w:themeShade="80"/>
+        </w:rPr>
+        <w:t xml:space="preserve"> function is the similarity score of the two arrays.</w:t>
       </w:r>
       <w:r>
         <w:rPr>
@@ -2134,13 +2238,83 @@
         <w:rPr>
           <w:color w:val="808080" w:themeColor="background1" w:themeShade="80"/>
         </w:rPr>
-        <w:t xml:space="preserve">The similarity function cos_sim is then passed to the “text_based” function, as well as the query song-id and the dataset containing the tf-idf values. </w:t>
-      </w:r>
-      <w:r>
-        <w:rPr>
-          <w:color w:val="808080" w:themeColor="background1" w:themeShade="80"/>
-        </w:rPr>
-        <w:t xml:space="preserve">The first thing the test_based function does is search for the query song in the tf-idf dataset and </w:t>
+        <w:t xml:space="preserve">The similarity function </w:t>
+      </w:r>
+      <w:proofErr w:type="spellStart"/>
+      <w:r>
+        <w:rPr>
+          <w:color w:val="808080" w:themeColor="background1" w:themeShade="80"/>
+        </w:rPr>
+        <w:t>cos_sim</w:t>
+      </w:r>
+      <w:proofErr w:type="spellEnd"/>
+      <w:r>
+        <w:rPr>
+          <w:color w:val="808080" w:themeColor="background1" w:themeShade="80"/>
+        </w:rPr>
+        <w:t xml:space="preserve"> is then passed to the “</w:t>
+      </w:r>
+      <w:proofErr w:type="spellStart"/>
+      <w:r>
+        <w:rPr>
+          <w:color w:val="808080" w:themeColor="background1" w:themeShade="80"/>
+        </w:rPr>
+        <w:t>text_based</w:t>
+      </w:r>
+      <w:proofErr w:type="spellEnd"/>
+      <w:r>
+        <w:rPr>
+          <w:color w:val="808080" w:themeColor="background1" w:themeShade="80"/>
+        </w:rPr>
+        <w:t xml:space="preserve">” function, as well as the query song-id and the dataset containing the </w:t>
+      </w:r>
+      <w:proofErr w:type="spellStart"/>
+      <w:r>
+        <w:rPr>
+          <w:color w:val="808080" w:themeColor="background1" w:themeShade="80"/>
+        </w:rPr>
+        <w:t>tf-idf</w:t>
+      </w:r>
+      <w:proofErr w:type="spellEnd"/>
+      <w:r>
+        <w:rPr>
+          <w:color w:val="808080" w:themeColor="background1" w:themeShade="80"/>
+        </w:rPr>
+        <w:t xml:space="preserve"> values. </w:t>
+      </w:r>
+      <w:r>
+        <w:rPr>
+          <w:color w:val="808080" w:themeColor="background1" w:themeShade="80"/>
+        </w:rPr>
+        <w:t xml:space="preserve">The first thing the </w:t>
+      </w:r>
+      <w:proofErr w:type="spellStart"/>
+      <w:r>
+        <w:rPr>
+          <w:color w:val="808080" w:themeColor="background1" w:themeShade="80"/>
+        </w:rPr>
+        <w:t>test_based</w:t>
+      </w:r>
+      <w:proofErr w:type="spellEnd"/>
+      <w:r>
+        <w:rPr>
+          <w:color w:val="808080" w:themeColor="background1" w:themeShade="80"/>
+        </w:rPr>
+        <w:t xml:space="preserve"> function does is search for the query song in the </w:t>
+      </w:r>
+      <w:proofErr w:type="spellStart"/>
+      <w:r>
+        <w:rPr>
+          <w:color w:val="808080" w:themeColor="background1" w:themeShade="80"/>
+        </w:rPr>
+        <w:t>tf-idf</w:t>
+      </w:r>
+      <w:proofErr w:type="spellEnd"/>
+      <w:r>
+        <w:rPr>
+          <w:color w:val="808080" w:themeColor="background1" w:themeShade="80"/>
+        </w:rPr>
+        <w:t xml:space="preserve"> dataset and </w:t>
       </w:r>
       <w:r>
         <w:rPr>
@@ -2214,7 +2388,21 @@
         <w:rPr>
           <w:color w:val="808080" w:themeColor="background1" w:themeShade="80"/>
         </w:rPr>
-        <w:t xml:space="preserve"> “text_based”</w:t>
+        <w:t xml:space="preserve"> “</w:t>
+      </w:r>
+      <w:proofErr w:type="spellStart"/>
+      <w:r>
+        <w:rPr>
+          <w:color w:val="808080" w:themeColor="background1" w:themeShade="80"/>
+        </w:rPr>
+        <w:t>text_based</w:t>
+      </w:r>
+      <w:proofErr w:type="spellEnd"/>
+      <w:r>
+        <w:rPr>
+          <w:color w:val="808080" w:themeColor="background1" w:themeShade="80"/>
+        </w:rPr>
+        <w:t>”</w:t>
       </w:r>
       <w:r>
         <w:rPr>
@@ -2232,7 +2420,21 @@
         <w:rPr>
           <w:color w:val="808080" w:themeColor="background1" w:themeShade="80"/>
         </w:rPr>
-        <w:t xml:space="preserve"> through all the rows in the tf-idf </w:t>
+        <w:t xml:space="preserve"> through all the rows in the </w:t>
+      </w:r>
+      <w:proofErr w:type="spellStart"/>
+      <w:r>
+        <w:rPr>
+          <w:color w:val="808080" w:themeColor="background1" w:themeShade="80"/>
+        </w:rPr>
+        <w:t>tf-idf</w:t>
+      </w:r>
+      <w:proofErr w:type="spellEnd"/>
+      <w:r>
+        <w:rPr>
+          <w:color w:val="808080" w:themeColor="background1" w:themeShade="80"/>
+        </w:rPr>
+        <w:t xml:space="preserve"> </w:t>
       </w:r>
       <w:r>
         <w:rPr>
@@ -2250,7 +2452,27 @@
         <w:rPr>
           <w:color w:val="808080" w:themeColor="background1" w:themeShade="80"/>
         </w:rPr>
-        <w:t xml:space="preserve">The similarities between the query-vector and track-vector are then calculated using the cos_sim function. The song-id as well as the similarity-score are then saved in the similarities </w:t>
+        <w:t xml:space="preserve">The similarities between the query-vector and track-vector are then calculated using the </w:t>
+      </w:r>
+      <w:proofErr w:type="spellStart"/>
+      <w:r>
+        <w:rPr>
+          <w:color w:val="808080" w:themeColor="background1" w:themeShade="80"/>
+        </w:rPr>
+        <w:t>cos_sim</w:t>
+      </w:r>
+      <w:proofErr w:type="spellEnd"/>
+      <w:r>
+        <w:rPr>
+          <w:color w:val="808080" w:themeColor="background1" w:themeShade="80"/>
+        </w:rPr>
+        <w:t xml:space="preserve"> function. The </w:t>
+      </w:r>
+      <w:r>
+        <w:rPr>
+          <w:color w:val="808080" w:themeColor="background1" w:themeShade="80"/>
+        </w:rPr>
+        <w:t xml:space="preserve">song-id as well as the similarity-score are then saved in the similarities </w:t>
       </w:r>
       <w:r>
         <w:rPr>
@@ -2313,8 +2535,16 @@
           <w:color w:val="808080" w:themeColor="background1" w:themeShade="80"/>
         </w:rPr>
         <w:tab/>
-        <w:t>Cos-sim based on word2vec</w:t>
-      </w:r>
+        <w:t xml:space="preserve">Cos-sim based on </w:t>
+      </w:r>
+      <w:proofErr w:type="gramStart"/>
+      <w:r>
+        <w:rPr>
+          <w:color w:val="808080" w:themeColor="background1" w:themeShade="80"/>
+        </w:rPr>
+        <w:t>word2vec</w:t>
+      </w:r>
+      <w:proofErr w:type="gramEnd"/>
     </w:p>
     <w:p>
       <w:pPr>
@@ -2327,13 +2557,21 @@
         <w:rPr>
           <w:color w:val="808080" w:themeColor="background1" w:themeShade="80"/>
         </w:rPr>
-        <w:t>The next retrieval system uses the word2vec-embedding with the cos-sim-similarity measure. The flow of the code is the same as tf-</w:t>
-      </w:r>
-      <w:r>
-        <w:rPr>
-          <w:color w:val="808080" w:themeColor="background1" w:themeShade="80"/>
-        </w:rPr>
-        <w:t xml:space="preserve">idf. So only </w:t>
+        <w:t xml:space="preserve">The next retrieval system uses the word2vec-embedding with the cos-sim-similarity measure. The flow of the code is the same as </w:t>
+      </w:r>
+      <w:proofErr w:type="spellStart"/>
+      <w:r>
+        <w:rPr>
+          <w:color w:val="808080" w:themeColor="background1" w:themeShade="80"/>
+        </w:rPr>
+        <w:t>tf-idf</w:t>
+      </w:r>
+      <w:proofErr w:type="spellEnd"/>
+      <w:r>
+        <w:rPr>
+          <w:color w:val="808080" w:themeColor="background1" w:themeShade="80"/>
+        </w:rPr>
+        <w:t xml:space="preserve">. So only </w:t>
       </w:r>
       <w:r>
         <w:rPr>
@@ -2345,7 +2583,21 @@
         <w:rPr>
           <w:color w:val="808080" w:themeColor="background1" w:themeShade="80"/>
         </w:rPr>
-        <w:t>parameter has to be changed when calling the function.</w:t>
+        <w:t xml:space="preserve">parameter </w:t>
+      </w:r>
+      <w:proofErr w:type="gramStart"/>
+      <w:r>
+        <w:rPr>
+          <w:color w:val="808080" w:themeColor="background1" w:themeShade="80"/>
+        </w:rPr>
+        <w:t>has to</w:t>
+      </w:r>
+      <w:proofErr w:type="gramEnd"/>
+      <w:r>
+        <w:rPr>
+          <w:color w:val="808080" w:themeColor="background1" w:themeShade="80"/>
+        </w:rPr>
+        <w:t xml:space="preserve"> be changed when calling the function.</w:t>
       </w:r>
     </w:p>
     <w:p>
@@ -2366,7 +2618,21 @@
           <w:color w:val="808080" w:themeColor="background1" w:themeShade="80"/>
         </w:rPr>
         <w:tab/>
-        <w:t xml:space="preserve">Cos-sim based on BERT </w:t>
+        <w:t xml:space="preserve">Cos-sim based on </w:t>
+      </w:r>
+      <w:proofErr w:type="gramStart"/>
+      <w:r>
+        <w:rPr>
+          <w:color w:val="808080" w:themeColor="background1" w:themeShade="80"/>
+        </w:rPr>
+        <w:t>BERT</w:t>
+      </w:r>
+      <w:proofErr w:type="gramEnd"/>
+      <w:r>
+        <w:rPr>
+          <w:color w:val="808080" w:themeColor="background1" w:themeShade="80"/>
+        </w:rPr>
+        <w:t xml:space="preserve"> </w:t>
       </w:r>
     </w:p>
     <w:p>
@@ -2380,7 +2646,63 @@
         <w:rPr>
           <w:color w:val="808080" w:themeColor="background1" w:themeShade="80"/>
         </w:rPr>
-        <w:t>As the last retriever that we have implemented for this project, we have chosen cosine similarity as its similarity function and lyric representation generated by BERT. As mentioned above, we have adopted a modularized scheme when implementing the text-based function. Thus, for this step, we just set the repr parameter of the text_base function to “bert”, and the sim_func parameter to “cos-sim.” The flow of execution is the same as when using the other two representations.</w:t>
+        <w:t xml:space="preserve">As the last retriever that we have implemented for this project, we have chosen cosine similarity as its similarity function and lyric representation generated by BERT. As mentioned above, we have adopted a modularized scheme when implementing the text-based function. Thus, for this step, we just set the </w:t>
+      </w:r>
+      <w:proofErr w:type="spellStart"/>
+      <w:r>
+        <w:rPr>
+          <w:color w:val="808080" w:themeColor="background1" w:themeShade="80"/>
+        </w:rPr>
+        <w:t>repr</w:t>
+      </w:r>
+      <w:proofErr w:type="spellEnd"/>
+      <w:r>
+        <w:rPr>
+          <w:color w:val="808080" w:themeColor="background1" w:themeShade="80"/>
+        </w:rPr>
+        <w:t xml:space="preserve"> parameter of the </w:t>
+      </w:r>
+      <w:proofErr w:type="spellStart"/>
+      <w:r>
+        <w:rPr>
+          <w:color w:val="808080" w:themeColor="background1" w:themeShade="80"/>
+        </w:rPr>
+        <w:t>text_base</w:t>
+      </w:r>
+      <w:proofErr w:type="spellEnd"/>
+      <w:r>
+        <w:rPr>
+          <w:color w:val="808080" w:themeColor="background1" w:themeShade="80"/>
+        </w:rPr>
+        <w:t xml:space="preserve"> function to “</w:t>
+      </w:r>
+      <w:proofErr w:type="spellStart"/>
+      <w:r>
+        <w:rPr>
+          <w:color w:val="808080" w:themeColor="background1" w:themeShade="80"/>
+        </w:rPr>
+        <w:t>bert</w:t>
+      </w:r>
+      <w:proofErr w:type="spellEnd"/>
+      <w:r>
+        <w:rPr>
+          <w:color w:val="808080" w:themeColor="background1" w:themeShade="80"/>
+        </w:rPr>
+        <w:t xml:space="preserve">”, and the </w:t>
+      </w:r>
+      <w:proofErr w:type="spellStart"/>
+      <w:r>
+        <w:rPr>
+          <w:color w:val="808080" w:themeColor="background1" w:themeShade="80"/>
+        </w:rPr>
+        <w:t>sim_func</w:t>
+      </w:r>
+      <w:proofErr w:type="spellEnd"/>
+      <w:r>
+        <w:rPr>
+          <w:color w:val="808080" w:themeColor="background1" w:themeShade="80"/>
+        </w:rPr>
+        <w:t xml:space="preserve"> parameter to “cos-sim.” The flow of execution is the same as when using the other two representations.</w:t>
       </w:r>
     </w:p>
     <w:p>
@@ -2632,8 +2954,9 @@
           <w:sz w:val="22"/>
           <w:szCs w:val="20"/>
         </w:rPr>
-        <w:t>Cos-sim</w:t>
-      </w:r>
+        <w:t>Cos-</w:t>
+      </w:r>
+      <w:proofErr w:type="gramStart"/>
       <w:r>
         <w:rPr>
           <w:rFonts w:eastAsia="Times New Roman" w:cs="Linux Libertine"/>
@@ -2642,7 +2965,7 @@
           <w:sz w:val="22"/>
           <w:szCs w:val="20"/>
         </w:rPr>
-        <w:t xml:space="preserve">, </w:t>
+        <w:t>sim</w:t>
       </w:r>
       <w:r>
         <w:rPr>
@@ -2652,8 +2975,41 @@
           <w:sz w:val="22"/>
           <w:szCs w:val="20"/>
         </w:rPr>
-        <w:t xml:space="preserve"> tf-idf</w:t>
-      </w:r>
+        <w:t xml:space="preserve">, </w:t>
+      </w:r>
+      <w:r>
+        <w:rPr>
+          <w:rFonts w:eastAsia="Times New Roman" w:cs="Linux Libertine"/>
+          <w:b/>
+          <w:color w:val="808080" w:themeColor="background1" w:themeShade="80"/>
+          <w:sz w:val="22"/>
+          <w:szCs w:val="20"/>
+        </w:rPr>
+        <w:t xml:space="preserve"> </w:t>
+      </w:r>
+      <w:proofErr w:type="spellStart"/>
+      <w:r>
+        <w:rPr>
+          <w:rFonts w:eastAsia="Times New Roman" w:cs="Linux Libertine"/>
+          <w:b/>
+          <w:color w:val="808080" w:themeColor="background1" w:themeShade="80"/>
+          <w:sz w:val="22"/>
+          <w:szCs w:val="20"/>
+        </w:rPr>
+        <w:t>tf</w:t>
+      </w:r>
+      <w:proofErr w:type="gramEnd"/>
+      <w:r>
+        <w:rPr>
+          <w:rFonts w:eastAsia="Times New Roman" w:cs="Linux Libertine"/>
+          <w:b/>
+          <w:color w:val="808080" w:themeColor="background1" w:themeShade="80"/>
+          <w:sz w:val="22"/>
+          <w:szCs w:val="20"/>
+        </w:rPr>
+        <w:t>-idf</w:t>
+      </w:r>
+      <w:proofErr w:type="spellEnd"/>
       <w:r>
         <w:rPr>
           <w:rFonts w:eastAsia="Times New Roman" w:cs="Linux Libertine"/>
@@ -3204,7 +3560,21 @@
               <w:rPr>
                 <w:color w:val="808080" w:themeColor="background1" w:themeShade="80"/>
               </w:rPr>
-              <w:t>Yeah! (feat. Lil Jon &amp; Ludacris</w:t>
+              <w:t>Yeah! (</w:t>
+            </w:r>
+            <w:proofErr w:type="gramStart"/>
+            <w:r>
+              <w:rPr>
+                <w:color w:val="808080" w:themeColor="background1" w:themeShade="80"/>
+              </w:rPr>
+              <w:t>feat</w:t>
+            </w:r>
+            <w:proofErr w:type="gramEnd"/>
+            <w:r>
+              <w:rPr>
+                <w:color w:val="808080" w:themeColor="background1" w:themeShade="80"/>
+              </w:rPr>
+              <w:t>. Lil Jon &amp; Ludacris</w:t>
             </w:r>
           </w:p>
         </w:tc>
@@ -3289,12 +3659,14 @@
                 <w:color w:val="808080" w:themeColor="background1" w:themeShade="80"/>
               </w:rPr>
             </w:pPr>
+            <w:proofErr w:type="spellStart"/>
             <w:r>
               <w:rPr>
                 <w:color w:val="808080" w:themeColor="background1" w:themeShade="80"/>
               </w:rPr>
               <w:t>Regarde-moi</w:t>
             </w:r>
+            <w:proofErr w:type="spellEnd"/>
           </w:p>
         </w:tc>
         <w:tc>
@@ -3450,6 +3822,7 @@
               <w:rPr>
                 <w:color w:val="808080" w:themeColor="background1" w:themeShade="80"/>
               </w:rPr>
+              <w:lastRenderedPageBreak/>
               <w:t>Song</w:t>
             </w:r>
           </w:p>
@@ -3661,7 +4034,6 @@
         <w:rPr>
           <w:color w:val="808080" w:themeColor="background1" w:themeShade="80"/>
         </w:rPr>
-        <w:lastRenderedPageBreak/>
         <w:t>contain</w:t>
       </w:r>
       <w:r>
@@ -4442,11 +4814,19 @@
                 <w:color w:val="808080" w:themeColor="background1" w:themeShade="80"/>
               </w:rPr>
             </w:pPr>
-            <w:r>
-              <w:rPr>
-                <w:color w:val="808080" w:themeColor="background1" w:themeShade="80"/>
-              </w:rPr>
-              <w:t>Phuture Noize</w:t>
+            <w:proofErr w:type="spellStart"/>
+            <w:r>
+              <w:rPr>
+                <w:color w:val="808080" w:themeColor="background1" w:themeShade="80"/>
+              </w:rPr>
+              <w:t>Phuture</w:t>
+            </w:r>
+            <w:proofErr w:type="spellEnd"/>
+            <w:r>
+              <w:rPr>
+                <w:color w:val="808080" w:themeColor="background1" w:themeShade="80"/>
+              </w:rPr>
+              <w:t xml:space="preserve"> Noize</w:t>
             </w:r>
           </w:p>
         </w:tc>
@@ -4667,12 +5047,28 @@
                 <w:color w:val="808080" w:themeColor="background1" w:themeShade="80"/>
               </w:rPr>
             </w:pPr>
-            <w:r>
-              <w:rPr>
-                <w:color w:val="808080" w:themeColor="background1" w:themeShade="80"/>
-              </w:rPr>
-              <w:t>Palavras No Corpo</w:t>
-            </w:r>
+            <w:proofErr w:type="spellStart"/>
+            <w:r>
+              <w:rPr>
+                <w:color w:val="808080" w:themeColor="background1" w:themeShade="80"/>
+              </w:rPr>
+              <w:t>Palavras</w:t>
+            </w:r>
+            <w:proofErr w:type="spellEnd"/>
+            <w:r>
+              <w:rPr>
+                <w:color w:val="808080" w:themeColor="background1" w:themeShade="80"/>
+              </w:rPr>
+              <w:t xml:space="preserve"> No </w:t>
+            </w:r>
+            <w:proofErr w:type="spellStart"/>
+            <w:r>
+              <w:rPr>
+                <w:color w:val="808080" w:themeColor="background1" w:themeShade="80"/>
+              </w:rPr>
+              <w:t>Corpo</w:t>
+            </w:r>
+            <w:proofErr w:type="spellEnd"/>
           </w:p>
         </w:tc>
         <w:tc>
@@ -5692,12 +6088,14 @@
                 <w:color w:val="808080" w:themeColor="background1" w:themeShade="80"/>
               </w:rPr>
             </w:pPr>
+            <w:proofErr w:type="spellStart"/>
             <w:r>
               <w:rPr>
                 <w:color w:val="808080" w:themeColor="background1" w:themeShade="80"/>
               </w:rPr>
               <w:t>Descendents</w:t>
             </w:r>
+            <w:proofErr w:type="spellEnd"/>
           </w:p>
         </w:tc>
       </w:tr>
@@ -5832,7 +6230,21 @@
               <w:rPr>
                 <w:color w:val="808080" w:themeColor="background1" w:themeShade="80"/>
               </w:rPr>
-              <w:t>The Christmas Song (Merry Christmas To You)</w:t>
+              <w:t xml:space="preserve">The Christmas Song (Merry Christmas </w:t>
+            </w:r>
+            <w:proofErr w:type="gramStart"/>
+            <w:r>
+              <w:rPr>
+                <w:color w:val="808080" w:themeColor="background1" w:themeShade="80"/>
+              </w:rPr>
+              <w:t>To</w:t>
+            </w:r>
+            <w:proofErr w:type="gramEnd"/>
+            <w:r>
+              <w:rPr>
+                <w:color w:val="808080" w:themeColor="background1" w:themeShade="80"/>
+              </w:rPr>
+              <w:t xml:space="preserve"> You)</w:t>
             </w:r>
           </w:p>
         </w:tc>
@@ -6466,8 +6878,9 @@
           <w:sz w:val="22"/>
           <w:szCs w:val="20"/>
         </w:rPr>
-        <w:t>Cos-sim</w:t>
-      </w:r>
+        <w:t>Cos-</w:t>
+      </w:r>
+      <w:proofErr w:type="gramStart"/>
       <w:r>
         <w:rPr>
           <w:rFonts w:eastAsia="Times New Roman" w:cs="Linux Libertine"/>
@@ -6476,7 +6889,7 @@
           <w:sz w:val="22"/>
           <w:szCs w:val="20"/>
         </w:rPr>
-        <w:t>,</w:t>
+        <w:t>sim</w:t>
       </w:r>
       <w:r>
         <w:rPr>
@@ -6486,7 +6899,28 @@
           <w:sz w:val="22"/>
           <w:szCs w:val="20"/>
         </w:rPr>
-        <w:t xml:space="preserve">  word2vec</w:t>
+        <w:t>,</w:t>
+      </w:r>
+      <w:r>
+        <w:rPr>
+          <w:rFonts w:eastAsia="Times New Roman" w:cs="Linux Libertine"/>
+          <w:b/>
+          <w:color w:val="808080" w:themeColor="background1" w:themeShade="80"/>
+          <w:sz w:val="22"/>
+          <w:szCs w:val="20"/>
+        </w:rPr>
+        <w:t xml:space="preserve">  word</w:t>
+      </w:r>
+      <w:proofErr w:type="gramEnd"/>
+      <w:r>
+        <w:rPr>
+          <w:rFonts w:eastAsia="Times New Roman" w:cs="Linux Libertine"/>
+          <w:b/>
+          <w:color w:val="808080" w:themeColor="background1" w:themeShade="80"/>
+          <w:sz w:val="22"/>
+          <w:szCs w:val="20"/>
+        </w:rPr>
+        <w:t>2vec</w:t>
       </w:r>
       <w:r>
         <w:rPr>
@@ -7409,6 +7843,7 @@
               <w:rPr>
                 <w:color w:val="808080" w:themeColor="background1" w:themeShade="80"/>
               </w:rPr>
+              <w:lastRenderedPageBreak/>
               <w:t>Song</w:t>
             </w:r>
           </w:p>
@@ -7519,14 +7954,22 @@
         <w:rPr>
           <w:color w:val="808080" w:themeColor="background1" w:themeShade="80"/>
         </w:rPr>
-        <w:t xml:space="preserve"> contains</w:t>
-      </w:r>
-      <w:r>
-        <w:rPr>
-          <w:color w:val="808080" w:themeColor="background1" w:themeShade="80"/>
-        </w:rPr>
         <w:t xml:space="preserve"> </w:t>
       </w:r>
+      <w:proofErr w:type="gramStart"/>
+      <w:r>
+        <w:rPr>
+          <w:color w:val="808080" w:themeColor="background1" w:themeShade="80"/>
+        </w:rPr>
+        <w:t>contains</w:t>
+      </w:r>
+      <w:proofErr w:type="gramEnd"/>
+      <w:r>
+        <w:rPr>
+          <w:color w:val="808080" w:themeColor="background1" w:themeShade="80"/>
+        </w:rPr>
+        <w:t xml:space="preserve"> </w:t>
+      </w:r>
       <w:r>
         <w:rPr>
           <w:color w:val="808080" w:themeColor="background1" w:themeShade="80"/>
@@ -7675,14 +8118,7 @@
         <w:rPr>
           <w:color w:val="808080" w:themeColor="background1" w:themeShade="80"/>
         </w:rPr>
-        <w:t xml:space="preserve">which leads us to the speculation that the cluster might be </w:t>
-      </w:r>
-      <w:r>
-        <w:rPr>
-          <w:color w:val="808080" w:themeColor="background1" w:themeShade="80"/>
-        </w:rPr>
-        <w:lastRenderedPageBreak/>
-        <w:t xml:space="preserve">attributed to different language use between British English and American </w:t>
+        <w:t xml:space="preserve">which leads us to the speculation that the cluster might be attributed to different language use between British English and American </w:t>
       </w:r>
       <w:r>
         <w:rPr>
@@ -7998,11 +8434,19 @@
                 <w:color w:val="808080" w:themeColor="background1" w:themeShade="80"/>
               </w:rPr>
             </w:pPr>
-            <w:r>
-              <w:rPr>
-                <w:color w:val="808080" w:themeColor="background1" w:themeShade="80"/>
-              </w:rPr>
-              <w:t>Quien Eres Tu (Feat. Trey Songz)</w:t>
+            <w:proofErr w:type="spellStart"/>
+            <w:r>
+              <w:rPr>
+                <w:color w:val="808080" w:themeColor="background1" w:themeShade="80"/>
+              </w:rPr>
+              <w:t>Quien</w:t>
+            </w:r>
+            <w:proofErr w:type="spellEnd"/>
+            <w:r>
+              <w:rPr>
+                <w:color w:val="808080" w:themeColor="background1" w:themeShade="80"/>
+              </w:rPr>
+              <w:t xml:space="preserve"> Eres Tu (Feat. Trey Songz)</w:t>
             </w:r>
           </w:p>
           <w:p>
@@ -8096,7 +8540,21 @@
               <w:rPr>
                 <w:color w:val="808080" w:themeColor="background1" w:themeShade="80"/>
               </w:rPr>
-              <w:t>Dance With The One That Brought You</w:t>
+              <w:t xml:space="preserve">Dance With </w:t>
+            </w:r>
+            <w:proofErr w:type="gramStart"/>
+            <w:r>
+              <w:rPr>
+                <w:color w:val="808080" w:themeColor="background1" w:themeShade="80"/>
+              </w:rPr>
+              <w:t>The</w:t>
+            </w:r>
+            <w:proofErr w:type="gramEnd"/>
+            <w:r>
+              <w:rPr>
+                <w:color w:val="808080" w:themeColor="background1" w:themeShade="80"/>
+              </w:rPr>
+              <w:t xml:space="preserve"> One That Brought You</w:t>
             </w:r>
           </w:p>
           <w:p>
@@ -8384,7 +8842,21 @@
               <w:rPr>
                 <w:color w:val="808080" w:themeColor="background1" w:themeShade="80"/>
               </w:rPr>
-              <w:t>King For A Day</w:t>
+              <w:t xml:space="preserve">King For </w:t>
+            </w:r>
+            <w:proofErr w:type="gramStart"/>
+            <w:r>
+              <w:rPr>
+                <w:color w:val="808080" w:themeColor="background1" w:themeShade="80"/>
+              </w:rPr>
+              <w:t>A</w:t>
+            </w:r>
+            <w:proofErr w:type="gramEnd"/>
+            <w:r>
+              <w:rPr>
+                <w:color w:val="808080" w:themeColor="background1" w:themeShade="80"/>
+              </w:rPr>
+              <w:t xml:space="preserve"> Day</w:t>
             </w:r>
           </w:p>
           <w:p>
@@ -8568,11 +9040,19 @@
                 <w:color w:val="808080" w:themeColor="background1" w:themeShade="80"/>
               </w:rPr>
             </w:pPr>
-            <w:r>
-              <w:rPr>
-                <w:color w:val="808080" w:themeColor="background1" w:themeShade="80"/>
-              </w:rPr>
-              <w:t>Fica Mais um Pouco Amor</w:t>
+            <w:proofErr w:type="spellStart"/>
+            <w:r>
+              <w:rPr>
+                <w:color w:val="808080" w:themeColor="background1" w:themeShade="80"/>
+              </w:rPr>
+              <w:t>Fica</w:t>
+            </w:r>
+            <w:proofErr w:type="spellEnd"/>
+            <w:r>
+              <w:rPr>
+                <w:color w:val="808080" w:themeColor="background1" w:themeShade="80"/>
+              </w:rPr>
+              <w:t xml:space="preserve"> Mais um Pouco Amor</w:t>
             </w:r>
           </w:p>
           <w:p>
@@ -8614,12 +9094,14 @@
                 <w:color w:val="808080" w:themeColor="background1" w:themeShade="80"/>
               </w:rPr>
             </w:pPr>
+            <w:proofErr w:type="spellStart"/>
             <w:r>
               <w:rPr>
                 <w:color w:val="808080" w:themeColor="background1" w:themeShade="80"/>
               </w:rPr>
               <w:t>Emicida</w:t>
             </w:r>
+            <w:proofErr w:type="spellEnd"/>
           </w:p>
           <w:p>
             <w:pPr>
@@ -8787,7 +9269,21 @@
         <w:rPr>
           <w:color w:val="808080" w:themeColor="background1" w:themeShade="80"/>
         </w:rPr>
-        <w:t xml:space="preserve">, just like we did with the tf-idf representation. </w:t>
+        <w:t xml:space="preserve">, just like we did with the </w:t>
+      </w:r>
+      <w:proofErr w:type="spellStart"/>
+      <w:r>
+        <w:rPr>
+          <w:color w:val="808080" w:themeColor="background1" w:themeShade="80"/>
+        </w:rPr>
+        <w:t>tf-idf</w:t>
+      </w:r>
+      <w:proofErr w:type="spellEnd"/>
+      <w:r>
+        <w:rPr>
+          <w:color w:val="808080" w:themeColor="background1" w:themeShade="80"/>
+        </w:rPr>
+        <w:t xml:space="preserve"> representation. </w:t>
       </w:r>
       <w:r>
         <w:rPr>
@@ -8853,8 +9349,16 @@
         <w:rPr>
           <w:color w:val="808080" w:themeColor="background1" w:themeShade="80"/>
         </w:rPr>
-        <w:t xml:space="preserve"> Samba and Pagode</w:t>
-      </w:r>
+        <w:t xml:space="preserve"> Samba and </w:t>
+      </w:r>
+      <w:proofErr w:type="spellStart"/>
+      <w:r>
+        <w:rPr>
+          <w:color w:val="808080" w:themeColor="background1" w:themeShade="80"/>
+        </w:rPr>
+        <w:t>Pagode</w:t>
+      </w:r>
+      <w:proofErr w:type="spellEnd"/>
       <w:r>
         <w:rPr>
           <w:color w:val="808080" w:themeColor="background1" w:themeShade="80"/>
@@ -9071,11 +9575,19 @@
                 <w:color w:val="808080" w:themeColor="background1" w:themeShade="80"/>
               </w:rPr>
             </w:pPr>
-            <w:r>
-              <w:rPr>
-                <w:color w:val="808080" w:themeColor="background1" w:themeShade="80"/>
-              </w:rPr>
-              <w:t>Junesong Provision</w:t>
+            <w:proofErr w:type="spellStart"/>
+            <w:r>
+              <w:rPr>
+                <w:color w:val="808080" w:themeColor="background1" w:themeShade="80"/>
+              </w:rPr>
+              <w:t>Junesong</w:t>
+            </w:r>
+            <w:proofErr w:type="spellEnd"/>
+            <w:r>
+              <w:rPr>
+                <w:color w:val="808080" w:themeColor="background1" w:themeShade="80"/>
+              </w:rPr>
+              <w:t xml:space="preserve"> Provision</w:t>
             </w:r>
           </w:p>
           <w:p>
@@ -9117,11 +9629,19 @@
                 <w:color w:val="808080" w:themeColor="background1" w:themeShade="80"/>
               </w:rPr>
             </w:pPr>
-            <w:r>
-              <w:rPr>
-                <w:color w:val="808080" w:themeColor="background1" w:themeShade="80"/>
-              </w:rPr>
-              <w:t>Coheed and Cambria</w:t>
+            <w:proofErr w:type="spellStart"/>
+            <w:r>
+              <w:rPr>
+                <w:color w:val="808080" w:themeColor="background1" w:themeShade="80"/>
+              </w:rPr>
+              <w:t>Coheed</w:t>
+            </w:r>
+            <w:proofErr w:type="spellEnd"/>
+            <w:r>
+              <w:rPr>
+                <w:color w:val="808080" w:themeColor="background1" w:themeShade="80"/>
+              </w:rPr>
+              <w:t xml:space="preserve"> and Cambria</w:t>
             </w:r>
           </w:p>
           <w:p>
@@ -9354,13 +9874,47 @@
                 <w:lang w:val="de-DE"/>
               </w:rPr>
             </w:pPr>
+            <w:proofErr w:type="spellStart"/>
             <w:r>
               <w:rPr>
                 <w:color w:val="808080" w:themeColor="background1" w:themeShade="80"/>
                 <w:lang w:val="de-DE"/>
               </w:rPr>
-              <w:t>Si Tu Novio Te Deja Sola</w:t>
-            </w:r>
+              <w:t>Si</w:t>
+            </w:r>
+            <w:proofErr w:type="spellEnd"/>
+            <w:r>
+              <w:rPr>
+                <w:color w:val="808080" w:themeColor="background1" w:themeShade="80"/>
+                <w:lang w:val="de-DE"/>
+              </w:rPr>
+              <w:t xml:space="preserve"> Tu </w:t>
+            </w:r>
+            <w:proofErr w:type="spellStart"/>
+            <w:r>
+              <w:rPr>
+                <w:color w:val="808080" w:themeColor="background1" w:themeShade="80"/>
+                <w:lang w:val="de-DE"/>
+              </w:rPr>
+              <w:t>Novio</w:t>
+            </w:r>
+            <w:proofErr w:type="spellEnd"/>
+            <w:r>
+              <w:rPr>
+                <w:color w:val="808080" w:themeColor="background1" w:themeShade="80"/>
+                <w:lang w:val="de-DE"/>
+              </w:rPr>
+              <w:t xml:space="preserve"> Te Deja </w:t>
+            </w:r>
+            <w:proofErr w:type="spellStart"/>
+            <w:r>
+              <w:rPr>
+                <w:color w:val="808080" w:themeColor="background1" w:themeShade="80"/>
+                <w:lang w:val="de-DE"/>
+              </w:rPr>
+              <w:t>Sola</w:t>
+            </w:r>
+            <w:proofErr w:type="spellEnd"/>
           </w:p>
           <w:p>
             <w:pPr>
@@ -9830,7 +10384,21 @@
               <w:rPr>
                 <w:color w:val="808080" w:themeColor="background1" w:themeShade="80"/>
               </w:rPr>
-              <w:t>Alone (feat. Big Sean &amp; Stefflon Don)</w:t>
+              <w:t xml:space="preserve">Alone (feat. Big Sean &amp; </w:t>
+            </w:r>
+            <w:proofErr w:type="spellStart"/>
+            <w:r>
+              <w:rPr>
+                <w:color w:val="808080" w:themeColor="background1" w:themeShade="80"/>
+              </w:rPr>
+              <w:t>Stefflon</w:t>
+            </w:r>
+            <w:proofErr w:type="spellEnd"/>
+            <w:r>
+              <w:rPr>
+                <w:color w:val="808080" w:themeColor="background1" w:themeShade="80"/>
+              </w:rPr>
+              <w:t xml:space="preserve"> Don)</w:t>
             </w:r>
           </w:p>
           <w:p>
@@ -9957,7 +10525,21 @@
         <w:rPr>
           <w:color w:val="808080" w:themeColor="background1" w:themeShade="80"/>
         </w:rPr>
-        <w:t xml:space="preserve"> as many Christmas </w:t>
+        <w:t xml:space="preserve"> as many </w:t>
+      </w:r>
+      <w:proofErr w:type="gramStart"/>
+      <w:r>
+        <w:rPr>
+          <w:color w:val="808080" w:themeColor="background1" w:themeShade="80"/>
+        </w:rPr>
+        <w:t>Christmas</w:t>
+      </w:r>
+      <w:proofErr w:type="gramEnd"/>
+      <w:r>
+        <w:rPr>
+          <w:color w:val="808080" w:themeColor="background1" w:themeShade="80"/>
+        </w:rPr>
+        <w:t xml:space="preserve"> </w:t>
       </w:r>
       <w:r>
         <w:rPr>
@@ -10095,7 +10677,29 @@
           <w:sz w:val="22"/>
           <w:szCs w:val="20"/>
         </w:rPr>
-        <w:t xml:space="preserve">-sim based on BERT </w:t>
+        <w:t xml:space="preserve">-sim based on </w:t>
+      </w:r>
+      <w:proofErr w:type="gramStart"/>
+      <w:r>
+        <w:rPr>
+          <w:rFonts w:eastAsia="Times New Roman" w:cs="Linux Libertine"/>
+          <w:b/>
+          <w:color w:val="808080" w:themeColor="background1" w:themeShade="80"/>
+          <w:sz w:val="22"/>
+          <w:szCs w:val="20"/>
+        </w:rPr>
+        <w:t>BERT</w:t>
+      </w:r>
+      <w:proofErr w:type="gramEnd"/>
+      <w:r>
+        <w:rPr>
+          <w:rFonts w:eastAsia="Times New Roman" w:cs="Linux Libertine"/>
+          <w:b/>
+          <w:color w:val="808080" w:themeColor="background1" w:themeShade="80"/>
+          <w:sz w:val="22"/>
+          <w:szCs w:val="20"/>
+        </w:rPr>
+        <w:t xml:space="preserve"> </w:t>
       </w:r>
     </w:p>
     <w:p>
@@ -10119,7 +10723,23 @@
           <w:color w:val="808080" w:themeColor="background1" w:themeShade="80"/>
           <w:lang w:eastAsia="zh-CN"/>
         </w:rPr>
-        <w:t xml:space="preserve">uery song 1: “Love me” by “The 1975” </w:t>
+        <w:t xml:space="preserve">uery song 1: “Love me” by “The </w:t>
+      </w:r>
+      <w:proofErr w:type="gramStart"/>
+      <w:r>
+        <w:rPr>
+          <w:color w:val="808080" w:themeColor="background1" w:themeShade="80"/>
+          <w:lang w:eastAsia="zh-CN"/>
+        </w:rPr>
+        <w:t>1975</w:t>
+      </w:r>
+      <w:proofErr w:type="gramEnd"/>
+      <w:r>
+        <w:rPr>
+          <w:color w:val="808080" w:themeColor="background1" w:themeShade="80"/>
+          <w:lang w:eastAsia="zh-CN"/>
+        </w:rPr>
+        <w:t xml:space="preserve">” </w:t>
       </w:r>
     </w:p>
     <w:p>
@@ -10512,6 +11132,7 @@
                 <w:lang w:eastAsia="zh-CN"/>
               </w:rPr>
             </w:pPr>
+            <w:proofErr w:type="spellStart"/>
             <w:r>
               <w:rPr>
                 <w:color w:val="808080" w:themeColor="background1" w:themeShade="80"/>
@@ -10519,6 +11140,7 @@
               </w:rPr>
               <w:t>Belanova</w:t>
             </w:r>
+            <w:proofErr w:type="spellEnd"/>
           </w:p>
           <w:p>
             <w:pPr>
@@ -10698,8 +11320,17 @@
                 <w:color w:val="808080" w:themeColor="background1" w:themeShade="80"/>
                 <w:lang w:eastAsia="zh-CN"/>
               </w:rPr>
-              <w:t>Bing Bing</w:t>
-            </w:r>
+              <w:t xml:space="preserve">Bing </w:t>
+            </w:r>
+            <w:proofErr w:type="spellStart"/>
+            <w:r>
+              <w:rPr>
+                <w:color w:val="808080" w:themeColor="background1" w:themeShade="80"/>
+                <w:lang w:eastAsia="zh-CN"/>
+              </w:rPr>
+              <w:t>Bing</w:t>
+            </w:r>
+            <w:proofErr w:type="spellEnd"/>
           </w:p>
           <w:p>
             <w:pPr>
@@ -11998,12 +12629,21 @@
                 <w:lang w:eastAsia="zh-CN"/>
               </w:rPr>
             </w:pPr>
-            <w:r>
-              <w:rPr>
-                <w:color w:val="808080" w:themeColor="background1" w:themeShade="80"/>
-                <w:lang w:eastAsia="zh-CN"/>
-              </w:rPr>
-              <w:t>All of Your Glory</w:t>
+            <w:proofErr w:type="gramStart"/>
+            <w:r>
+              <w:rPr>
+                <w:color w:val="808080" w:themeColor="background1" w:themeShade="80"/>
+                <w:lang w:eastAsia="zh-CN"/>
+              </w:rPr>
+              <w:t>All of</w:t>
+            </w:r>
+            <w:proofErr w:type="gramEnd"/>
+            <w:r>
+              <w:rPr>
+                <w:color w:val="808080" w:themeColor="background1" w:themeShade="80"/>
+                <w:lang w:eastAsia="zh-CN"/>
+              </w:rPr>
+              <w:t xml:space="preserve"> Your Glory</w:t>
             </w:r>
           </w:p>
           <w:p>
@@ -12123,8 +12763,17 @@
                 <w:color w:val="808080" w:themeColor="background1" w:themeShade="80"/>
                 <w:lang w:eastAsia="zh-CN"/>
               </w:rPr>
-              <w:t>La Tortura</w:t>
-            </w:r>
+              <w:t xml:space="preserve">La </w:t>
+            </w:r>
+            <w:proofErr w:type="spellStart"/>
+            <w:r>
+              <w:rPr>
+                <w:color w:val="808080" w:themeColor="background1" w:themeShade="80"/>
+                <w:lang w:eastAsia="zh-CN"/>
+              </w:rPr>
+              <w:t>Tortura</w:t>
+            </w:r>
+            <w:proofErr w:type="spellEnd"/>
           </w:p>
           <w:p>
             <w:pPr>
@@ -12542,8 +13191,17 @@
                 <w:color w:val="808080" w:themeColor="background1" w:themeShade="80"/>
                 <w:lang w:eastAsia="zh-CN"/>
               </w:rPr>
-              <w:t>José José</w:t>
-            </w:r>
+              <w:t xml:space="preserve">José </w:t>
+            </w:r>
+            <w:proofErr w:type="spellStart"/>
+            <w:r>
+              <w:rPr>
+                <w:color w:val="808080" w:themeColor="background1" w:themeShade="80"/>
+                <w:lang w:eastAsia="zh-CN"/>
+              </w:rPr>
+              <w:t>José</w:t>
+            </w:r>
+            <w:proofErr w:type="spellEnd"/>
           </w:p>
           <w:p>
             <w:pPr>
@@ -13734,7 +14392,23 @@
                 <w:color w:val="808080" w:themeColor="background1" w:themeShade="80"/>
                 <w:lang w:eastAsia="zh-CN"/>
               </w:rPr>
-              <w:t>The Christmas Song (Merry Christmas To You)</w:t>
+              <w:t xml:space="preserve">The Christmas Song (Merry Christmas </w:t>
+            </w:r>
+            <w:proofErr w:type="gramStart"/>
+            <w:r>
+              <w:rPr>
+                <w:color w:val="808080" w:themeColor="background1" w:themeShade="80"/>
+                <w:lang w:eastAsia="zh-CN"/>
+              </w:rPr>
+              <w:t>To</w:t>
+            </w:r>
+            <w:proofErr w:type="gramEnd"/>
+            <w:r>
+              <w:rPr>
+                <w:color w:val="808080" w:themeColor="background1" w:themeShade="80"/>
+                <w:lang w:eastAsia="zh-CN"/>
+              </w:rPr>
+              <w:t xml:space="preserve"> You)</w:t>
             </w:r>
           </w:p>
           <w:p>
@@ -14167,8 +14841,17 @@
                 <w:color w:val="808080" w:themeColor="background1" w:themeShade="80"/>
                 <w:lang w:eastAsia="zh-CN"/>
               </w:rPr>
-              <w:t>Laura Nyro</w:t>
-            </w:r>
+              <w:t xml:space="preserve">Laura </w:t>
+            </w:r>
+            <w:proofErr w:type="spellStart"/>
+            <w:r>
+              <w:rPr>
+                <w:color w:val="808080" w:themeColor="background1" w:themeShade="80"/>
+                <w:lang w:eastAsia="zh-CN"/>
+              </w:rPr>
+              <w:t>Nyro</w:t>
+            </w:r>
+            <w:proofErr w:type="spellEnd"/>
           </w:p>
           <w:p>
             <w:pPr>
@@ -14348,7 +15031,23 @@
                 <w:color w:val="808080" w:themeColor="background1" w:themeShade="80"/>
                 <w:lang w:eastAsia="zh-CN"/>
               </w:rPr>
-              <w:t>Santa Claus Is Coming To Town</w:t>
+              <w:t xml:space="preserve">Santa Claus Is Coming </w:t>
+            </w:r>
+            <w:proofErr w:type="gramStart"/>
+            <w:r>
+              <w:rPr>
+                <w:color w:val="808080" w:themeColor="background1" w:themeShade="80"/>
+                <w:lang w:eastAsia="zh-CN"/>
+              </w:rPr>
+              <w:t>To</w:t>
+            </w:r>
+            <w:proofErr w:type="gramEnd"/>
+            <w:r>
+              <w:rPr>
+                <w:color w:val="808080" w:themeColor="background1" w:themeShade="80"/>
+                <w:lang w:eastAsia="zh-CN"/>
+              </w:rPr>
+              <w:t xml:space="preserve"> Town</w:t>
             </w:r>
           </w:p>
           <w:p>
@@ -14514,13 +15213,45 @@
           <w:color w:val="808080" w:themeColor="background1" w:themeShade="80"/>
           <w:lang w:eastAsia="zh-CN"/>
         </w:rPr>
-        <w:t>, Carol and Pop genre. It is also worth mentioning that the song “St. Patricks Day”, which</w:t>
-      </w:r>
+        <w:t xml:space="preserve">, </w:t>
+      </w:r>
+      <w:proofErr w:type="gramStart"/>
       <w:r>
         <w:rPr>
           <w:color w:val="808080" w:themeColor="background1" w:themeShade="80"/>
           <w:lang w:eastAsia="zh-CN"/>
         </w:rPr>
+        <w:t>Carol</w:t>
+      </w:r>
+      <w:proofErr w:type="gramEnd"/>
+      <w:r>
+        <w:rPr>
+          <w:color w:val="808080" w:themeColor="background1" w:themeShade="80"/>
+          <w:lang w:eastAsia="zh-CN"/>
+        </w:rPr>
+        <w:t xml:space="preserve"> and Pop genre. It is also worth mentioning that the song “St. </w:t>
+      </w:r>
+      <w:proofErr w:type="spellStart"/>
+      <w:r>
+        <w:rPr>
+          <w:color w:val="808080" w:themeColor="background1" w:themeShade="80"/>
+          <w:lang w:eastAsia="zh-CN"/>
+        </w:rPr>
+        <w:t>Patricks</w:t>
+      </w:r>
+      <w:proofErr w:type="spellEnd"/>
+      <w:r>
+        <w:rPr>
+          <w:color w:val="808080" w:themeColor="background1" w:themeShade="80"/>
+          <w:lang w:eastAsia="zh-CN"/>
+        </w:rPr>
+        <w:t xml:space="preserve"> Day”, which</w:t>
+      </w:r>
+      <w:r>
+        <w:rPr>
+          <w:color w:val="808080" w:themeColor="background1" w:themeShade="80"/>
+          <w:lang w:eastAsia="zh-CN"/>
+        </w:rPr>
         <w:t xml:space="preserve"> </w:t>
       </w:r>
       <w:r>
@@ -14549,7 +15280,23 @@
           <w:color w:val="808080" w:themeColor="background1" w:themeShade="80"/>
           <w:lang w:eastAsia="zh-CN"/>
         </w:rPr>
-        <w:t>An examination of the lyrics reveals that, despite the title of the song being St Patricks Day, there are repeated references to words such as "cold", "snow", "</w:t>
+        <w:t xml:space="preserve">An examination of the lyrics reveals that, despite the title of the song being St </w:t>
+      </w:r>
+      <w:proofErr w:type="spellStart"/>
+      <w:r>
+        <w:rPr>
+          <w:color w:val="808080" w:themeColor="background1" w:themeShade="80"/>
+          <w:lang w:eastAsia="zh-CN"/>
+        </w:rPr>
+        <w:t>Patricks</w:t>
+      </w:r>
+      <w:proofErr w:type="spellEnd"/>
+      <w:r>
+        <w:rPr>
+          <w:color w:val="808080" w:themeColor="background1" w:themeShade="80"/>
+          <w:lang w:eastAsia="zh-CN"/>
+        </w:rPr>
+        <w:t xml:space="preserve"> Day, there are repeated references to words such as "cold", "snow", "</w:t>
       </w:r>
       <w:r>
         <w:rPr>
@@ -14583,7 +15330,33 @@
         <w:t xml:space="preserve">For the audio-based retrieval systems we used </w:t>
       </w:r>
       <w:r>
-        <w:t xml:space="preserve">the same 3 query Songs as we used for Task1. We used the following representations: MFCC stats, blf correlation, ivec256 and musicnn. For all these representations we calculated the cosine similarity. The results for all 3 query tracks are displayed in the main.ipynb file. </w:t>
+        <w:t xml:space="preserve">the same 3 query Songs as we used for Task1. We used the following representations: MFCC stats, </w:t>
+      </w:r>
+      <w:proofErr w:type="spellStart"/>
+      <w:r>
+        <w:t>blf</w:t>
+      </w:r>
+      <w:proofErr w:type="spellEnd"/>
+      <w:r>
+        <w:t xml:space="preserve"> correlation, ivec256 and </w:t>
+      </w:r>
+      <w:proofErr w:type="spellStart"/>
+      <w:r>
+        <w:t>musicnn</w:t>
+      </w:r>
+      <w:proofErr w:type="spellEnd"/>
+      <w:r>
+        <w:t xml:space="preserve">. For all these representations we calculated the cosine similarity. The results for all 3 query tracks are displayed in the </w:t>
+      </w:r>
+      <w:proofErr w:type="spellStart"/>
+      <w:proofErr w:type="gramStart"/>
+      <w:r>
+        <w:t>main.ipynb</w:t>
+      </w:r>
+      <w:proofErr w:type="spellEnd"/>
+      <w:proofErr w:type="gramEnd"/>
+      <w:r>
+        <w:t xml:space="preserve"> file. </w:t>
       </w:r>
     </w:p>
     <w:p>
@@ -14652,11 +15425,16 @@
         <w:t xml:space="preserve">For the calculation of precision and recall </w:t>
       </w:r>
       <w:r>
-        <w:t>we first obtained the genres of our retrieved results and put them into a list which consists of ids and genres of retrieved songs. This list is one of the parameters for the precision_at_</w:t>
+        <w:t xml:space="preserve">we first obtained the genres of our retrieved results and put them into a list which consists of ids and genres of retrieved songs. This list is one of the parameters for the </w:t>
+      </w:r>
+      <w:proofErr w:type="spellStart"/>
+      <w:r>
+        <w:t>precision_at_</w:t>
       </w:r>
       <w:r>
         <w:t>k</w:t>
       </w:r>
+      <w:proofErr w:type="spellEnd"/>
       <w:r>
         <w:t xml:space="preserve"> fu</w:t>
       </w:r>
@@ -14736,10 +15514,26 @@
         <w:spacing w:line="240" w:lineRule="auto"/>
       </w:pPr>
       <w:r>
-        <w:t>Diversity is the opposite of similarity, in music recommendation systems (RS), diverse genres are needed to give the user a better and broader recommendation outcome so he can choose flexibly according to his preferences. To ensure large diversity a wide range of genres have to be presented in the retrieved list by the RS</w:t>
-      </w:r>
-      <w:r>
-        <w:t>. Different methods have been proposed by researchers to calculate the diversity such as calculating the distance between two elements i and j in the recommended list. Cosine similarity can be also used as a distance function to calculate the diversity.[3]</w:t>
+        <w:t xml:space="preserve">Diversity is the opposite of similarity, in music recommendation systems (RS), diverse genres are needed to give the user a better and broader recommendation outcome so he can choose flexibly according to his preferences. To ensure large diversity a wide range of genres </w:t>
+      </w:r>
+      <w:proofErr w:type="gramStart"/>
+      <w:r>
+        <w:t>have to</w:t>
+      </w:r>
+      <w:proofErr w:type="gramEnd"/>
+      <w:r>
+        <w:t xml:space="preserve"> be presented in the retrieved list by the RS</w:t>
+      </w:r>
+      <w:r>
+        <w:t xml:space="preserve">. Different methods have been proposed by researchers to calculate the diversity such as calculating the distance between two elements </w:t>
+      </w:r>
+      <w:proofErr w:type="spellStart"/>
+      <w:r>
+        <w:t>i</w:t>
+      </w:r>
+      <w:proofErr w:type="spellEnd"/>
+      <w:r>
+        <w:t xml:space="preserve"> and j in the recommended list. Cosine similarity can be also used as a distance function to calculate the diversity.[3]</w:t>
       </w:r>
     </w:p>
     <w:p>
@@ -14876,15 +15670,22 @@
       <w:r>
         <w:t xml:space="preserve">For this formula, we defined a function called diversity which takes </w:t>
       </w:r>
-      <w:r>
-        <w:t>genres_retrived,</w:t>
+      <w:proofErr w:type="spellStart"/>
+      <w:r>
+        <w:t>genres_retrived</w:t>
+      </w:r>
+      <w:proofErr w:type="spellEnd"/>
+      <w:r>
+        <w:t>,</w:t>
       </w:r>
       <w:r>
         <w:t xml:space="preserve"> </w:t>
       </w:r>
+      <w:proofErr w:type="spellStart"/>
       <w:r>
         <w:t>all_genres</w:t>
       </w:r>
+      <w:proofErr w:type="spellEnd"/>
       <w:r>
         <w:t xml:space="preserve"> and </w:t>
       </w:r>
@@ -14899,8 +15700,13 @@
       <w:pPr>
         <w:spacing w:line="240" w:lineRule="auto"/>
       </w:pPr>
-      <w:r>
-        <w:t xml:space="preserve">Genre_retrived: it is a </w:t>
+      <w:proofErr w:type="spellStart"/>
+      <w:r>
+        <w:t>Genre_retrived</w:t>
+      </w:r>
+      <w:proofErr w:type="spellEnd"/>
+      <w:r>
+        <w:t xml:space="preserve">: it is a </w:t>
       </w:r>
       <w:r>
         <w:t xml:space="preserve">list of sets </w:t>
@@ -14919,8 +15725,13 @@
       <w:pPr>
         <w:spacing w:line="240" w:lineRule="auto"/>
       </w:pPr>
-      <w:r>
-        <w:t xml:space="preserve">All_genres: list </w:t>
+      <w:proofErr w:type="spellStart"/>
+      <w:r>
+        <w:t>All_genres</w:t>
+      </w:r>
+      <w:proofErr w:type="spellEnd"/>
+      <w:r>
+        <w:t xml:space="preserve">: list </w:t>
       </w:r>
       <w:r>
         <w:t>of all unique genres in the whole dataset</w:t>
@@ -14949,13 +15760,37 @@
         <w:t xml:space="preserve"> </w:t>
       </w:r>
       <w:r>
-        <w:t>The formula should return the genre diversity@k.</w:t>
+        <w:t xml:space="preserve">The formula should return the genre </w:t>
+      </w:r>
+      <w:proofErr w:type="spellStart"/>
+      <w:r>
+        <w:t>diversity@k</w:t>
+      </w:r>
+      <w:proofErr w:type="spellEnd"/>
+      <w:r>
+        <w:t>.</w:t>
       </w:r>
       <w:r>
         <w:t xml:space="preserve"> </w:t>
       </w:r>
       <w:r>
-        <w:t>We first define the zeros vector (zeros_vec) with the length of all_genres, and then we run through all the retrieved genres of every retrieved track.</w:t>
+        <w:t>We first define the zeros vector (</w:t>
+      </w:r>
+      <w:proofErr w:type="spellStart"/>
+      <w:r>
+        <w:t>zeros_vec</w:t>
+      </w:r>
+      <w:proofErr w:type="spellEnd"/>
+      <w:r>
+        <w:t xml:space="preserve">) with the length of </w:t>
+      </w:r>
+      <w:proofErr w:type="spellStart"/>
+      <w:r>
+        <w:t>all_genres</w:t>
+      </w:r>
+      <w:proofErr w:type="spellEnd"/>
+      <w:r>
+        <w:t>, and then we run through all the retrieved genres of every retrieved track.</w:t>
       </w:r>
     </w:p>
     <w:p>
@@ -14971,25 +15806,73 @@
         <w:spacing w:line="240" w:lineRule="auto"/>
       </w:pPr>
       <w:r>
-        <w:t>We calculate each retrieved genre contribution by dividing one by the length of the retrieved set of genres and we store it in a variable called g_i_contribution.</w:t>
+        <w:t xml:space="preserve">We calculate each retrieved genre contribution by dividing one by the length of the retrieved set of genres and we store it in a variable called </w:t>
+      </w:r>
+      <w:proofErr w:type="spellStart"/>
+      <w:r>
+        <w:t>g_i_contribution</w:t>
+      </w:r>
+      <w:proofErr w:type="spellEnd"/>
+      <w:r>
+        <w:t>.</w:t>
       </w:r>
       <w:r>
         <w:t xml:space="preserve"> </w:t>
       </w:r>
       <w:r>
-        <w:t>Afterwards, we accumulate the attribution to the zeros_vec in the giving position.</w:t>
+        <w:t xml:space="preserve">Afterwards, we accumulate the attribution to the </w:t>
+      </w:r>
+      <w:proofErr w:type="spellStart"/>
+      <w:r>
+        <w:t>zeros_vec</w:t>
+      </w:r>
+      <w:proofErr w:type="spellEnd"/>
+      <w:r>
+        <w:t xml:space="preserve"> in the giving position.</w:t>
       </w:r>
       <w:r>
         <w:t xml:space="preserve"> </w:t>
       </w:r>
       <w:r>
-        <w:t>After running through all the genres_retrieved we divide the zeros_vec by N and we assign the result to the variable: result_vec.</w:t>
+        <w:t xml:space="preserve">After running through all the </w:t>
+      </w:r>
+      <w:proofErr w:type="spellStart"/>
+      <w:r>
+        <w:t>genres_retrieved</w:t>
+      </w:r>
+      <w:proofErr w:type="spellEnd"/>
+      <w:r>
+        <w:t xml:space="preserve"> we divide the </w:t>
+      </w:r>
+      <w:proofErr w:type="spellStart"/>
+      <w:r>
+        <w:t>zeros_vec</w:t>
+      </w:r>
+      <w:proofErr w:type="spellEnd"/>
+      <w:r>
+        <w:t xml:space="preserve"> by N and we assign the result to the variable: </w:t>
+      </w:r>
+      <w:proofErr w:type="spellStart"/>
+      <w:r>
+        <w:t>result_vec</w:t>
+      </w:r>
+      <w:proofErr w:type="spellEnd"/>
+      <w:r>
+        <w:t>.</w:t>
       </w:r>
       <w:r>
         <w:t xml:space="preserve"> </w:t>
       </w:r>
       <w:r>
-        <w:t>Next, we move on to the second part of the formula (Shannon’s Entropy) that returns the genre diversity@k.</w:t>
+        <w:t xml:space="preserve">Next, we move on to the second part of the formula (Shannon’s Entropy) that returns the genre </w:t>
+      </w:r>
+      <w:proofErr w:type="spellStart"/>
+      <w:r>
+        <w:t>diversity@k</w:t>
+      </w:r>
+      <w:proofErr w:type="spellEnd"/>
+      <w:r>
+        <w:t>.</w:t>
       </w:r>
       <w:r>
         <w:t xml:space="preserve"> </w:t>
@@ -15008,7 +15891,15 @@
         <w:spacing w:line="240" w:lineRule="auto"/>
       </w:pPr>
       <w:r>
-        <w:t>We run through all the items in the result_verc and if it is different than zero then multiply it by its logarithm (base 2) and the result should be accumulated into the diversity variable.</w:t>
+        <w:t xml:space="preserve">We run through all the items in the </w:t>
+      </w:r>
+      <w:proofErr w:type="spellStart"/>
+      <w:r>
+        <w:t>result_verc</w:t>
+      </w:r>
+      <w:proofErr w:type="spellEnd"/>
+      <w:r>
+        <w:t xml:space="preserve"> and if it is different than zero then multiply it by its logarithm (base 2) and the result should be accumulated into the diversity variable.</w:t>
       </w:r>
     </w:p>
     <w:p>
@@ -15016,7 +15907,15 @@
         <w:spacing w:line="240" w:lineRule="auto"/>
       </w:pPr>
       <w:r>
-        <w:t>The function will then return the negative diversity which represents the genre diversity@k.</w:t>
+        <w:t xml:space="preserve">The function will then return the negative diversity which represents the genre </w:t>
+      </w:r>
+      <w:proofErr w:type="spellStart"/>
+      <w:r>
+        <w:t>diversity@k</w:t>
+      </w:r>
+      <w:proofErr w:type="spellEnd"/>
+      <w:r>
+        <w:t>.</w:t>
       </w:r>
     </w:p>
     <w:p>
@@ -15037,13 +15936,41 @@
         <w:rPr>
           <w:lang w:val="en-GB"/>
         </w:rPr>
-        <w:t>This metric is simi</w:t>
-      </w:r>
+        <w:t xml:space="preserve">This metric is </w:t>
+      </w:r>
+      <w:proofErr w:type="gramStart"/>
       <w:r>
         <w:rPr>
           <w:lang w:val="en-GB"/>
         </w:rPr>
-        <w:t xml:space="preserve">lar to the Genre Diversity described in the last chapter a way to measure the quality of the audiobased-retrieval-system beyond using accuracy. For this research project the Genre Coverage is defined as the proportion </w:t>
+        <w:t>simi</w:t>
+      </w:r>
+      <w:r>
+        <w:rPr>
+          <w:lang w:val="en-GB"/>
+        </w:rPr>
+        <w:t>lar to</w:t>
+      </w:r>
+      <w:proofErr w:type="gramEnd"/>
+      <w:r>
+        <w:rPr>
+          <w:lang w:val="en-GB"/>
+        </w:rPr>
+        <w:t xml:space="preserve"> the Genre Diversity described in the last chapter a way to measure the quality of the </w:t>
+      </w:r>
+      <w:proofErr w:type="spellStart"/>
+      <w:r>
+        <w:rPr>
+          <w:lang w:val="en-GB"/>
+        </w:rPr>
+        <w:t>audiobased</w:t>
+      </w:r>
+      <w:proofErr w:type="spellEnd"/>
+      <w:r>
+        <w:rPr>
+          <w:lang w:val="en-GB"/>
+        </w:rPr>
+        <w:t xml:space="preserve">-retrieval-system beyond using accuracy. For this research project the Genre Coverage is defined as the proportion </w:t>
       </w:r>
       <w:r>
         <w:rPr>
@@ -15063,8 +15990,13 @@
         <w:pStyle w:val="AckHead"/>
       </w:pPr>
       <w:r>
-        <w:t>5.4 nDCG</w:t>
-      </w:r>
+        <w:t xml:space="preserve">5.4 </w:t>
+      </w:r>
+      <w:proofErr w:type="spellStart"/>
+      <w:r>
+        <w:t>nDCG</w:t>
+      </w:r>
+      <w:proofErr w:type="spellEnd"/>
     </w:p>
     <w:p>
       <w:pPr>
@@ -15080,7 +16012,23 @@
         <w:t>N</w:t>
       </w:r>
       <w:r>
-        <w:t>ormalized discounted cumulative gain (later referred in the current study as nDCG) evaluates the results based on graded relevance, i.e. nDCG assumes</w:t>
+        <w:t xml:space="preserve">ormalized discounted cumulative gain (later referred in the current study as </w:t>
+      </w:r>
+      <w:proofErr w:type="spellStart"/>
+      <w:r>
+        <w:t>nDCG</w:t>
+      </w:r>
+      <w:proofErr w:type="spellEnd"/>
+      <w:r>
+        <w:t xml:space="preserve">) evaluates the results based on graded relevance, i.e. </w:t>
+      </w:r>
+      <w:proofErr w:type="spellStart"/>
+      <w:r>
+        <w:t>nDCG</w:t>
+      </w:r>
+      <w:proofErr w:type="spellEnd"/>
+      <w:r>
+        <w:t xml:space="preserve"> assumes</w:t>
       </w:r>
       <w:r>
         <w:rPr>
@@ -15128,7 +16076,21 @@
         <w:rPr>
           <w:lang w:eastAsia="zh-CN"/>
         </w:rPr>
-        <w:t>3)  Generate an ideal list of the retrieved results by reordering the elements in the list in the descending order of their gains. Calculated the DCG score for the ideal list. (later referred in the current study as iDCG, i.e. ideal Discounted Cumulative Gain)</w:t>
+        <w:t xml:space="preserve">3)  Generate an ideal list of the retrieved results by reordering the elements in the list in the descending order of their gains. Calculated the DCG score for the ideal list. (later referred in the current study as </w:t>
+      </w:r>
+      <w:proofErr w:type="spellStart"/>
+      <w:r>
+        <w:rPr>
+          <w:lang w:eastAsia="zh-CN"/>
+        </w:rPr>
+        <w:t>iDCG</w:t>
+      </w:r>
+      <w:proofErr w:type="spellEnd"/>
+      <w:r>
+        <w:rPr>
+          <w:lang w:eastAsia="zh-CN"/>
+        </w:rPr>
+        <w:t>, i.e. ideal Discounted Cumulative Gain)</w:t>
       </w:r>
     </w:p>
     <w:p>
@@ -15149,7 +16111,21 @@
         <w:rPr>
           <w:lang w:eastAsia="zh-CN"/>
         </w:rPr>
-        <w:t xml:space="preserve">) Divide the DCG score of the list of the retrieved results by the iDCG score. </w:t>
+        <w:t xml:space="preserve">) Divide the DCG score of the list of the retrieved results by the </w:t>
+      </w:r>
+      <w:proofErr w:type="spellStart"/>
+      <w:r>
+        <w:rPr>
+          <w:lang w:eastAsia="zh-CN"/>
+        </w:rPr>
+        <w:t>iDCG</w:t>
+      </w:r>
+      <w:proofErr w:type="spellEnd"/>
+      <w:r>
+        <w:rPr>
+          <w:lang w:eastAsia="zh-CN"/>
+        </w:rPr>
+        <w:t xml:space="preserve"> score. </w:t>
       </w:r>
       <w:r>
         <w:rPr>
@@ -15190,7 +16166,35 @@
         <w:rPr>
           <w:lang w:eastAsia="zh-CN"/>
         </w:rPr>
-        <w:t xml:space="preserve">The function written to calculate the nDCG score for currently study only consider the top k elements in the list of retrieved results. When evaluation the results of this particular study, k is set to 10. (The metric is thus referred in the result section as nDCG@10). </w:t>
+        <w:t xml:space="preserve">The function written to calculate the </w:t>
+      </w:r>
+      <w:proofErr w:type="spellStart"/>
+      <w:r>
+        <w:rPr>
+          <w:lang w:eastAsia="zh-CN"/>
+        </w:rPr>
+        <w:t>nDCG</w:t>
+      </w:r>
+      <w:proofErr w:type="spellEnd"/>
+      <w:r>
+        <w:rPr>
+          <w:lang w:eastAsia="zh-CN"/>
+        </w:rPr>
+        <w:t xml:space="preserve"> score for currently study only consider the top k elements in the list of retrieved results. When evaluation the results of this </w:t>
+      </w:r>
+      <w:proofErr w:type="gramStart"/>
+      <w:r>
+        <w:rPr>
+          <w:lang w:eastAsia="zh-CN"/>
+        </w:rPr>
+        <w:t>particular study</w:t>
+      </w:r>
+      <w:proofErr w:type="gramEnd"/>
+      <w:r>
+        <w:rPr>
+          <w:lang w:eastAsia="zh-CN"/>
+        </w:rPr>
+        <w:t xml:space="preserve">, k is set to 10. (The metric is thus referred in the result section as nDCG@10). </w:t>
       </w:r>
     </w:p>
     <w:p>
@@ -15263,6 +16267,7 @@
           <w:lang w:eastAsia="zh-CN"/>
         </w:rPr>
       </w:pPr>
+      <w:proofErr w:type="spellStart"/>
       <w:r>
         <w:rPr>
           <w:lang w:eastAsia="zh-CN"/>
@@ -15276,6 +16281,7 @@
         </w:rPr>
         <w:t>query</w:t>
       </w:r>
+      <w:proofErr w:type="spellEnd"/>
       <w:r>
         <w:rPr>
           <w:lang w:eastAsia="zh-CN"/>
@@ -15293,7 +16299,21 @@
         <w:rPr>
           <w:lang w:eastAsia="zh-CN"/>
         </w:rPr>
-        <w:t xml:space="preserve"> refers to the set of genres of the track used to calculate the gain. The genre information is obtained from the id_genres_mmsr.tsv dataset.</w:t>
+        <w:t xml:space="preserve"> refers to the set of genres of the track used to calculate the gain. The genre information is obtained from the </w:t>
+      </w:r>
+      <w:proofErr w:type="spellStart"/>
+      <w:r>
+        <w:rPr>
+          <w:lang w:eastAsia="zh-CN"/>
+        </w:rPr>
+        <w:t>id_genres_mmsr.tsv</w:t>
+      </w:r>
+      <w:proofErr w:type="spellEnd"/>
+      <w:r>
+        <w:rPr>
+          <w:lang w:eastAsia="zh-CN"/>
+        </w:rPr>
+        <w:t xml:space="preserve"> dataset.</w:t>
       </w:r>
     </w:p>
     <w:p>
@@ -15314,7 +16334,21 @@
         <w:rPr>
           <w:lang w:eastAsia="zh-CN"/>
         </w:rPr>
-        <w:t>he weight to the gain was calculated with inverse logarithm of 2. The formulae adopted by the current study to calculate the nDCG are the following:</w:t>
+        <w:t xml:space="preserve">he weight to the gain was calculated with inverse logarithm of 2. The formulae adopted by the current study to calculate the </w:t>
+      </w:r>
+      <w:proofErr w:type="spellStart"/>
+      <w:r>
+        <w:rPr>
+          <w:lang w:eastAsia="zh-CN"/>
+        </w:rPr>
+        <w:t>nDCG</w:t>
+      </w:r>
+      <w:proofErr w:type="spellEnd"/>
+      <w:r>
+        <w:rPr>
+          <w:lang w:eastAsia="zh-CN"/>
+        </w:rPr>
+        <w:t xml:space="preserve"> are the following:</w:t>
       </w:r>
     </w:p>
     <w:p>
@@ -15496,16 +16530,40 @@
         <w:t>,</w:t>
       </w:r>
       <w:r>
-        <w:t xml:space="preserve"> the “Blf Correlation”</w:t>
-      </w:r>
-      <w:r>
-        <w:t xml:space="preserve"> and the “musicnn”</w:t>
+        <w:t xml:space="preserve"> the “</w:t>
+      </w:r>
+      <w:proofErr w:type="spellStart"/>
+      <w:r>
+        <w:t>Blf</w:t>
+      </w:r>
+      <w:proofErr w:type="spellEnd"/>
+      <w:r>
+        <w:t xml:space="preserve"> Correlation”</w:t>
+      </w:r>
+      <w:r>
+        <w:t xml:space="preserve"> and the “</w:t>
+      </w:r>
+      <w:proofErr w:type="spellStart"/>
+      <w:r>
+        <w:t>musicnn</w:t>
+      </w:r>
+      <w:proofErr w:type="spellEnd"/>
+      <w:r>
+        <w:t>”</w:t>
       </w:r>
       <w:r>
         <w:t xml:space="preserve"> features</w:t>
       </w:r>
       <w:r>
-        <w:t xml:space="preserve">. The recall is relatively low for all retrieval systems because the dataset consists of a large number of </w:t>
+        <w:t xml:space="preserve">. The recall is relatively low for all retrieval systems because the dataset consists of </w:t>
+      </w:r>
+      <w:proofErr w:type="gramStart"/>
+      <w:r>
+        <w:t>a large number of</w:t>
+      </w:r>
+      <w:proofErr w:type="gramEnd"/>
+      <w:r>
+        <w:t xml:space="preserve"> </w:t>
       </w:r>
       <w:r>
         <w:t>tracks,</w:t>
@@ -15539,7 +16597,15 @@
         <w:t xml:space="preserve">The second query Track “One” by “U2” is assigned to </w:t>
       </w:r>
       <w:r>
-        <w:t xml:space="preserve">the genres rock, classic rock, pop, alternative rock, soft rock, easy listening </w:t>
+        <w:t xml:space="preserve">the genres rock, classic rock, pop, alternative rock, soft rock, easy </w:t>
+      </w:r>
+      <w:proofErr w:type="gramStart"/>
+      <w:r>
+        <w:t>listening</w:t>
+      </w:r>
+      <w:proofErr w:type="gramEnd"/>
+      <w:r>
+        <w:t xml:space="preserve"> </w:t>
       </w:r>
       <w:r>
         <w:lastRenderedPageBreak/>
@@ -15557,8 +16623,13 @@
       <w:r>
         <w:t>“</w:t>
       </w:r>
-      <w:r>
-        <w:t>blf-correlation</w:t>
+      <w:proofErr w:type="spellStart"/>
+      <w:r>
+        <w:t>blf</w:t>
+      </w:r>
+      <w:proofErr w:type="spellEnd"/>
+      <w:r>
+        <w:t>-correlation</w:t>
       </w:r>
       <w:r>
         <w:t>”</w:t>
@@ -15581,9 +16652,11 @@
       <w:r>
         <w:t>“</w:t>
       </w:r>
+      <w:proofErr w:type="spellStart"/>
       <w:r>
         <w:t>musicnn</w:t>
       </w:r>
+      <w:proofErr w:type="spellEnd"/>
       <w:r>
         <w:t>”</w:t>
       </w:r>
@@ -15597,7 +16670,15 @@
         <w:t>of 0.114 %</w:t>
       </w:r>
       <w:r>
-        <w:t xml:space="preserve"> With the mfcc stats we only get a precision of </w:t>
+        <w:t xml:space="preserve"> With the </w:t>
+      </w:r>
+      <w:proofErr w:type="spellStart"/>
+      <w:r>
+        <w:t>mfcc</w:t>
+      </w:r>
+      <w:proofErr w:type="spellEnd"/>
+      <w:r>
+        <w:t xml:space="preserve"> stats we only get a precision of </w:t>
       </w:r>
       <w:r>
         <w:t>60 %</w:t>
@@ -15630,8 +16711,13 @@
       <w:r>
         <w:t>“</w:t>
       </w:r>
-      <w:r>
-        <w:t>blf-correlation</w:t>
+      <w:proofErr w:type="spellStart"/>
+      <w:r>
+        <w:t>blf</w:t>
+      </w:r>
+      <w:proofErr w:type="spellEnd"/>
+      <w:r>
+        <w:t>-correlation</w:t>
       </w:r>
       <w:r>
         <w:t>”</w:t>
@@ -15646,7 +16732,15 @@
         <w:t xml:space="preserve"> using the Bert representation. The reason for this overall lower precision for query track 3 could be that it is only assigned to one genre, whereas the other two query tracks belong to several genres. </w:t>
       </w:r>
       <w:r>
-        <w:t>With the audio-based retrieval systems we obtained the highest recall for query track 3 with the “blf-correlation” feature</w:t>
+        <w:t>With the audio-based retrieval systems we obtained the highest recall for query track 3 with the “</w:t>
+      </w:r>
+      <w:proofErr w:type="spellStart"/>
+      <w:r>
+        <w:t>blf</w:t>
+      </w:r>
+      <w:proofErr w:type="spellEnd"/>
+      <w:r>
+        <w:t>-correlation” feature</w:t>
       </w:r>
       <w:r>
         <w:t xml:space="preserve"> with 0.143 %.</w:t>
@@ -15939,10 +17033,26 @@
         <w:t xml:space="preserve">assesses the proportion of unique genres covered in the retrieved list. Therefore, a higher genre coverage@10 score indicates a more diverse retrieved list. As can be seen from table 1, </w:t>
       </w:r>
       <w:r>
-        <w:t>genre coverage@10 score obtained with query track 1 spread out within the range between 0.02878 and 0.06205. The results from the four audio-based retrieval systems show two clusters. The one using ivec 256 feature embedding with a higher genre coverage@10 score of 0.3957 forms a cluster of its own. The rest three with genre coverage@10 scores around 0.3 forms another cluster. The results from the three text-based retrieval system also show two clusters. The two using BERT and word2vec feature embeddings achieved</w:t>
-      </w:r>
-      <w:r>
-        <w:t xml:space="preserve"> a higher genre coverage@10 score around 0.6, whereas the one using tfidf </w:t>
+        <w:t xml:space="preserve">genre coverage@10 score obtained with query track 1 spread out within the range between 0.02878 and 0.06205. The results from the four audio-based retrieval systems show two clusters. The one using </w:t>
+      </w:r>
+      <w:proofErr w:type="spellStart"/>
+      <w:r>
+        <w:t>ivec</w:t>
+      </w:r>
+      <w:proofErr w:type="spellEnd"/>
+      <w:r>
+        <w:t xml:space="preserve"> 256 feature embedding with a higher genre coverage@10 score of 0.3957 forms a cluster of its own. The rest three with genre coverage@10 scores around 0.3 forms another cluster. The results from the three text-based retrieval system also show two clusters. The two using BERT and word2vec feature embeddings achieved</w:t>
+      </w:r>
+      <w:r>
+        <w:t xml:space="preserve"> a higher genre coverage@10 score around 0.6, whereas the one using </w:t>
+      </w:r>
+      <w:proofErr w:type="spellStart"/>
+      <w:r>
+        <w:t>tfidf</w:t>
+      </w:r>
+      <w:proofErr w:type="spellEnd"/>
+      <w:r>
+        <w:t xml:space="preserve"> </w:t>
       </w:r>
       <w:r>
         <w:rPr>
@@ -15984,8 +17094,13 @@
         <w:t xml:space="preserve"> </w:t>
       </w:r>
       <w:r>
-        <w:t>The results from the four audio-based retrieval systems show three clusters. The retrieval system using ivec256 feature embedding returns the highest genre coverage@10 score of 0.04856. The one using blf</w:t>
-      </w:r>
+        <w:t xml:space="preserve">The results from the four audio-based retrieval systems show three clusters. The retrieval system using ivec256 feature embedding returns the highest genre coverage@10 score of 0.04856. The one using </w:t>
+      </w:r>
+      <w:proofErr w:type="spellStart"/>
+      <w:r>
+        <w:t>blf</w:t>
+      </w:r>
+      <w:proofErr w:type="spellEnd"/>
       <w:r>
         <w:t>-</w:t>
       </w:r>
@@ -15999,7 +17114,23 @@
         <w:t xml:space="preserve"> highest genre coverage@10 score of </w:t>
       </w:r>
       <w:r>
-        <w:t xml:space="preserve">0.03957. The rest two return the genre coverage@10 scores around 0.03. The results from the three text-based retrieval systems show two clusters. The retrieval systems using tfidf and bert feature embeddings form one cluster with higher genre coverage@10 scores around 0.04. The one using word2vec feature embedding achieved a lower score of 0.02518. When comparing the results between those obtained from audio-based and text-based retrieval systems, the genre coverage@10 scores are distributed evenly, indicating for the results generated with query track 2, neither text-based retrieval systems nor audio-based retrieval system tends to return lists that are more diverse in genre. </w:t>
+        <w:t xml:space="preserve">0.03957. The rest two return the genre coverage@10 scores around 0.03. The results from the three text-based retrieval systems show two clusters. The retrieval systems using </w:t>
+      </w:r>
+      <w:proofErr w:type="spellStart"/>
+      <w:r>
+        <w:t>tfidf</w:t>
+      </w:r>
+      <w:proofErr w:type="spellEnd"/>
+      <w:r>
+        <w:t xml:space="preserve"> and </w:t>
+      </w:r>
+      <w:proofErr w:type="spellStart"/>
+      <w:r>
+        <w:t>bert</w:t>
+      </w:r>
+      <w:proofErr w:type="spellEnd"/>
+      <w:r>
+        <w:t xml:space="preserve"> feature embeddings form one cluster with higher genre coverage@10 scores around 0.04. The one using word2vec feature embedding achieved a lower score of 0.02518. When comparing the results between those obtained from audio-based and text-based retrieval systems, the genre coverage@10 scores are distributed evenly, indicating for the results generated with query track 2, neither text-based retrieval systems nor audio-based retrieval system tends to return lists that are more diverse in genre. </w:t>
       </w:r>
     </w:p>
     <w:p>
@@ -16020,7 +17151,15 @@
       </w:r>
       <w:r>
         <w:lastRenderedPageBreak/>
-        <w:t xml:space="preserve">obtained with query track 3 spread out within the range between 0.03507 and 0.05845. The results from the four audio-based retrieval systems are evenly distributed around 0.05. The results from the three text-based retrieval systems show two clusters. The one using word2vec feature embedding achieved a slightly higher  genre coverage@10 score than the other two at 0.04676. The other two achieved scores around 0.035. When comparing the results between those obtained from audio-based and text-based retrieval systems, genre coverage@10 scores of text-based retrieval systems are high, indicating for the results generated with query track 3, audio-based retrieval systems tend to return lists that are more diverse in genre overall than text-based retrieval systems. </w:t>
+        <w:t xml:space="preserve">obtained with query track 3 spread out within the range between 0.03507 and 0.05845. The results from the four audio-based retrieval systems are evenly distributed around 0.05. The results from the three text-based retrieval systems show two clusters. The one using word2vec feature embedding achieved a slightly </w:t>
+      </w:r>
+      <w:proofErr w:type="gramStart"/>
+      <w:r>
+        <w:t>higher  genre</w:t>
+      </w:r>
+      <w:proofErr w:type="gramEnd"/>
+      <w:r>
+        <w:t xml:space="preserve"> coverage@10 score than the other two at 0.04676. The other two achieved scores around 0.035. When comparing the results between those obtained from audio-based and text-based retrieval systems, genre coverage@10 scores of text-based retrieval systems are high, indicating for the results generated with query track 3, audio-based retrieval systems tend to return lists that are more diverse in genre overall than text-based retrieval systems. </w:t>
       </w:r>
     </w:p>
     <w:p>
@@ -16069,7 +17208,15 @@
         <w:t xml:space="preserve"> score</w:t>
       </w:r>
       <w:r>
-        <w:t>. As mentioned in the methodology section, a larger nDCG@10 score indicates a better performance of the retrieval system as the lists obtained from the results are more similar to their ideal counterparts when ranking is taken into account. C</w:t>
+        <w:t xml:space="preserve">. As mentioned in the methodology section, a larger nDCG@10 score indicates a better performance of the retrieval system as the lists obtained from the results are more </w:t>
+      </w:r>
+      <w:proofErr w:type="gramStart"/>
+      <w:r>
+        <w:t>similar to</w:t>
+      </w:r>
+      <w:proofErr w:type="gramEnd"/>
+      <w:r>
+        <w:t xml:space="preserve"> their ideal counterparts when ranking is taken into account. C</w:t>
       </w:r>
       <w:r>
         <w:t>loser inspection of table 1 shows that all seven retrieval systems achieved better performance than the random base line</w:t>
@@ -16084,13 +17231,37 @@
         <w:t>-</w:t>
       </w:r>
       <w:r>
-        <w:t xml:space="preserve">based retrieval systems,  the results show two clusters, with the two </w:t>
+        <w:t xml:space="preserve">based retrieval </w:t>
+      </w:r>
+      <w:proofErr w:type="gramStart"/>
+      <w:r>
+        <w:t>systems,  the</w:t>
+      </w:r>
+      <w:proofErr w:type="gramEnd"/>
+      <w:r>
+        <w:t xml:space="preserve"> results show two clusters, with the two </w:t>
       </w:r>
       <w:r>
         <w:t>retrieval systems using</w:t>
       </w:r>
       <w:r>
-        <w:t xml:space="preserve"> musicnn and ivec 256 feature</w:t>
+        <w:t xml:space="preserve"> </w:t>
+      </w:r>
+      <w:proofErr w:type="spellStart"/>
+      <w:r>
+        <w:t>musicnn</w:t>
+      </w:r>
+      <w:proofErr w:type="spellEnd"/>
+      <w:r>
+        <w:t xml:space="preserve"> and </w:t>
+      </w:r>
+      <w:proofErr w:type="spellStart"/>
+      <w:r>
+        <w:t>ivec</w:t>
+      </w:r>
+      <w:proofErr w:type="spellEnd"/>
+      <w:r>
+        <w:t xml:space="preserve"> 256 feature</w:t>
       </w:r>
       <w:r>
         <w:t xml:space="preserve"> embeddings</w:t>
@@ -16108,7 +17279,15 @@
         <w:t>d</w:t>
       </w:r>
       <w:r>
-        <w:t xml:space="preserve"> an nDCG@score larger than 0.9</w:t>
+        <w:t xml:space="preserve"> an </w:t>
+      </w:r>
+      <w:proofErr w:type="spellStart"/>
+      <w:r>
+        <w:t>nDCG@score</w:t>
+      </w:r>
+      <w:proofErr w:type="spellEnd"/>
+      <w:r>
+        <w:t xml:space="preserve"> larger than 0.9</w:t>
       </w:r>
       <w:r>
         <w:t>, and the rest two retrieval systems forming a slight underperformed cluster</w:t>
@@ -16117,7 +17296,15 @@
         <w:t>.</w:t>
       </w:r>
       <w:r>
-        <w:t xml:space="preserve"> Among all three text-based retrieval systems, the one using tf-idf feature embedding achieved the best performance. No </w:t>
+        <w:t xml:space="preserve"> Among all three text-based retrieval systems, the one using </w:t>
+      </w:r>
+      <w:proofErr w:type="spellStart"/>
+      <w:r>
+        <w:t>tf-idf</w:t>
+      </w:r>
+      <w:proofErr w:type="spellEnd"/>
+      <w:r>
+        <w:t xml:space="preserve"> feature embedding achieved the best performance. No </w:t>
       </w:r>
       <w:r>
         <w:t xml:space="preserve">apparent </w:t>
@@ -16176,7 +17363,15 @@
         <w:t>A</w:t>
       </w:r>
       <w:r>
-        <w:t xml:space="preserve">mong all four audio-based retrieval systems, the results again show two cluster, with the retrieval system using ivec 256 feature embeddings in one cluster which achieved an nDCG@10 larger than 0.8 and the rest three in another cluster with an nDCG@10 larger than 0.7. The nDCG@10 from the text-based retrieval systems all exceed the threshold of 0.8 and exhibits a close interval from each other. </w:t>
+        <w:t xml:space="preserve">mong all four audio-based retrieval systems, the results again show two cluster, with the retrieval system using </w:t>
+      </w:r>
+      <w:proofErr w:type="spellStart"/>
+      <w:r>
+        <w:t>ivec</w:t>
+      </w:r>
+      <w:proofErr w:type="spellEnd"/>
+      <w:r>
+        <w:t xml:space="preserve"> 256 feature embeddings in one cluster which achieved an nDCG@10 larger than 0.8 and the rest three in another cluster with an nDCG@10 larger than 0.7. The nDCG@10 from the text-based retrieval systems all exceed the threshold of 0.8 and exhibits a close interval from each other. </w:t>
       </w:r>
       <w:r>
         <w:rPr>
@@ -16218,13 +17413,35 @@
         <w:t xml:space="preserve">inally, </w:t>
       </w:r>
       <w:r>
-        <w:t>turning now to the results concerning the nDCG@10 scores obtained with query track 3. As can be seen in table 3, the retrieval systems achieved overall a worse performance than with the other two query tracks with the exception of the text-based retrieval system usi</w:t>
+        <w:t xml:space="preserve">turning now to the results concerning the nDCG@10 scores obtained with query track 3. As can be seen in table 3, the retrieval systems achieved overall a worse performance than with the other two query tracks </w:t>
+      </w:r>
+      <w:proofErr w:type="gramStart"/>
+      <w:r>
+        <w:t>with the exception of</w:t>
+      </w:r>
+      <w:proofErr w:type="gramEnd"/>
+      <w:r>
+        <w:t xml:space="preserve"> the text-based retrieval system usi</w:t>
       </w:r>
       <w:r>
         <w:rPr>
           <w:lang w:eastAsia="zh-CN"/>
         </w:rPr>
-        <w:t xml:space="preserve">ng the tf-idf feature embedding. </w:t>
+        <w:t xml:space="preserve">ng the </w:t>
+      </w:r>
+      <w:proofErr w:type="spellStart"/>
+      <w:r>
+        <w:rPr>
+          <w:lang w:eastAsia="zh-CN"/>
+        </w:rPr>
+        <w:t>tf-idf</w:t>
+      </w:r>
+      <w:proofErr w:type="spellEnd"/>
+      <w:r>
+        <w:rPr>
+          <w:lang w:eastAsia="zh-CN"/>
+        </w:rPr>
+        <w:t xml:space="preserve"> feature embedding. </w:t>
       </w:r>
       <w:r>
         <w:t xml:space="preserve">No apparent cluster can be observed from the results obtained from the audio-based retrieval systems. The nDCG@10 scores are evenly distributed around 0.6. As mentioned above, the results obtained </w:t>
@@ -16243,7 +17460,15 @@
         <w:t xml:space="preserve"> the text-based retrieval systems </w:t>
       </w:r>
       <w:r>
-        <w:t xml:space="preserve">show two clusters. The retrieval system employing tf-idf feature embedding achieved an nDCG@10 score larger than 0.9. The rest two form another cluster with nDCG@10 scores </w:t>
+        <w:t xml:space="preserve">show two clusters. The retrieval system employing </w:t>
+      </w:r>
+      <w:proofErr w:type="spellStart"/>
+      <w:r>
+        <w:t>tf-idf</w:t>
+      </w:r>
+      <w:proofErr w:type="spellEnd"/>
+      <w:r>
+        <w:t xml:space="preserve"> feature embedding achieved an nDCG@10 score larger than 0.9. The rest two form another cluster with nDCG@10 scores </w:t>
       </w:r>
       <w:r>
         <w:rPr>
@@ -16306,7 +17531,15 @@
         <w:t xml:space="preserve"> </w:t>
       </w:r>
       <w:r>
-        <w:t>1: Love Me by The 1975</w:t>
+        <w:t xml:space="preserve">1: Love Me by </w:t>
+      </w:r>
+      <w:proofErr w:type="gramStart"/>
+      <w:r>
+        <w:t>The</w:t>
+      </w:r>
+      <w:proofErr w:type="gramEnd"/>
+      <w:r>
+        <w:t xml:space="preserve"> 1975</w:t>
       </w:r>
     </w:p>
     <w:p>
@@ -16525,7 +17758,23 @@
                 <w:rFonts w:asciiTheme="majorBidi" w:hAnsiTheme="majorBidi"/>
                 <w:sz w:val="24"/>
               </w:rPr>
-              <w:t>-based(cosine,</w:t>
+              <w:t>-</w:t>
+            </w:r>
+            <w:proofErr w:type="gramStart"/>
+            <w:r>
+              <w:rPr>
+                <w:rFonts w:asciiTheme="majorBidi" w:hAnsiTheme="majorBidi"/>
+                <w:sz w:val="24"/>
+              </w:rPr>
+              <w:t>based(</w:t>
+            </w:r>
+            <w:proofErr w:type="gramEnd"/>
+            <w:r>
+              <w:rPr>
+                <w:rFonts w:asciiTheme="majorBidi" w:hAnsiTheme="majorBidi"/>
+                <w:sz w:val="24"/>
+              </w:rPr>
+              <w:t>cosine,</w:t>
             </w:r>
             <w:r>
               <w:rPr>
@@ -16534,6 +17783,7 @@
               </w:rPr>
               <w:t xml:space="preserve"> </w:t>
             </w:r>
+            <w:proofErr w:type="spellStart"/>
             <w:r>
               <w:rPr>
                 <w:rFonts w:asciiTheme="majorBidi" w:hAnsiTheme="majorBidi"/>
@@ -16541,6 +17791,7 @@
               </w:rPr>
               <w:t>mfcc_stats</w:t>
             </w:r>
+            <w:proofErr w:type="spellEnd"/>
             <w:r>
               <w:rPr>
                 <w:rFonts w:asciiTheme="majorBidi" w:hAnsiTheme="majorBidi"/>
@@ -16727,7 +17978,23 @@
                 <w:rFonts w:asciiTheme="majorBidi" w:hAnsiTheme="majorBidi"/>
                 <w:sz w:val="24"/>
               </w:rPr>
-              <w:t>udio-based(cosine,</w:t>
+              <w:t>udio-</w:t>
+            </w:r>
+            <w:proofErr w:type="gramStart"/>
+            <w:r>
+              <w:rPr>
+                <w:rFonts w:asciiTheme="majorBidi" w:hAnsiTheme="majorBidi"/>
+                <w:sz w:val="24"/>
+              </w:rPr>
+              <w:t>based(</w:t>
+            </w:r>
+            <w:proofErr w:type="gramEnd"/>
+            <w:r>
+              <w:rPr>
+                <w:rFonts w:asciiTheme="majorBidi" w:hAnsiTheme="majorBidi"/>
+                <w:sz w:val="24"/>
+              </w:rPr>
+              <w:t>cosine,</w:t>
             </w:r>
           </w:p>
           <w:p>
@@ -16738,12 +18005,21 @@
                 <w:sz w:val="24"/>
               </w:rPr>
             </w:pPr>
+            <w:proofErr w:type="spellStart"/>
             <w:r>
               <w:rPr>
                 <w:rFonts w:asciiTheme="majorBidi" w:hAnsiTheme="majorBidi"/>
                 <w:sz w:val="24"/>
               </w:rPr>
-              <w:t>Blf-correlation)</w:t>
+              <w:t>Blf</w:t>
+            </w:r>
+            <w:proofErr w:type="spellEnd"/>
+            <w:r>
+              <w:rPr>
+                <w:rFonts w:asciiTheme="majorBidi" w:hAnsiTheme="majorBidi"/>
+                <w:sz w:val="24"/>
+              </w:rPr>
+              <w:t>-correlation)</w:t>
             </w:r>
           </w:p>
         </w:tc>
@@ -16935,8 +18211,25 @@
                 <w:rFonts w:asciiTheme="majorBidi" w:hAnsiTheme="majorBidi"/>
                 <w:sz w:val="24"/>
               </w:rPr>
-              <w:t xml:space="preserve">udio-based(cosine, </w:t>
-            </w:r>
+              <w:t>udio-</w:t>
+            </w:r>
+            <w:proofErr w:type="gramStart"/>
+            <w:r>
+              <w:rPr>
+                <w:rFonts w:asciiTheme="majorBidi" w:hAnsiTheme="majorBidi"/>
+                <w:sz w:val="24"/>
+              </w:rPr>
+              <w:t>based(</w:t>
+            </w:r>
+            <w:proofErr w:type="gramEnd"/>
+            <w:r>
+              <w:rPr>
+                <w:rFonts w:asciiTheme="majorBidi" w:hAnsiTheme="majorBidi"/>
+                <w:sz w:val="24"/>
+              </w:rPr>
+              <w:t xml:space="preserve">cosine, </w:t>
+            </w:r>
+            <w:proofErr w:type="spellStart"/>
             <w:r>
               <w:rPr>
                 <w:rFonts w:asciiTheme="majorBidi" w:hAnsiTheme="majorBidi" w:hint="eastAsia"/>
@@ -16944,6 +18237,7 @@
               </w:rPr>
               <w:t>ivec</w:t>
             </w:r>
+            <w:proofErr w:type="spellEnd"/>
             <w:r>
               <w:rPr>
                 <w:rFonts w:asciiTheme="majorBidi" w:hAnsiTheme="majorBidi"/>
@@ -17154,7 +18448,23 @@
                 <w:rFonts w:asciiTheme="majorBidi" w:hAnsiTheme="majorBidi"/>
                 <w:sz w:val="24"/>
               </w:rPr>
-              <w:t>udio-based(cosine,</w:t>
+              <w:t>udio-</w:t>
+            </w:r>
+            <w:proofErr w:type="gramStart"/>
+            <w:r>
+              <w:rPr>
+                <w:rFonts w:asciiTheme="majorBidi" w:hAnsiTheme="majorBidi"/>
+                <w:sz w:val="24"/>
+              </w:rPr>
+              <w:t>based(</w:t>
+            </w:r>
+            <w:proofErr w:type="gramEnd"/>
+            <w:r>
+              <w:rPr>
+                <w:rFonts w:asciiTheme="majorBidi" w:hAnsiTheme="majorBidi"/>
+                <w:sz w:val="24"/>
+              </w:rPr>
+              <w:t>cosine,</w:t>
             </w:r>
           </w:p>
           <w:p>
@@ -17165,12 +18475,21 @@
                 <w:sz w:val="24"/>
               </w:rPr>
             </w:pPr>
+            <w:proofErr w:type="spellStart"/>
             <w:r>
               <w:rPr>
                 <w:rFonts w:asciiTheme="majorBidi" w:hAnsiTheme="majorBidi"/>
                 <w:sz w:val="24"/>
               </w:rPr>
-              <w:t>musicnn)</w:t>
+              <w:t>musicnn</w:t>
+            </w:r>
+            <w:proofErr w:type="spellEnd"/>
+            <w:r>
+              <w:rPr>
+                <w:rFonts w:asciiTheme="majorBidi" w:hAnsiTheme="majorBidi"/>
+                <w:sz w:val="24"/>
+              </w:rPr>
+              <w:t>)</w:t>
             </w:r>
           </w:p>
         </w:tc>
@@ -17368,7 +18687,39 @@
                 <w:rFonts w:asciiTheme="majorBidi" w:hAnsiTheme="majorBidi"/>
                 <w:sz w:val="24"/>
               </w:rPr>
-              <w:t>-based(cosine, tf-idf)</w:t>
+              <w:t>-</w:t>
+            </w:r>
+            <w:proofErr w:type="gramStart"/>
+            <w:r>
+              <w:rPr>
+                <w:rFonts w:asciiTheme="majorBidi" w:hAnsiTheme="majorBidi"/>
+                <w:sz w:val="24"/>
+              </w:rPr>
+              <w:t>based(</w:t>
+            </w:r>
+            <w:proofErr w:type="gramEnd"/>
+            <w:r>
+              <w:rPr>
+                <w:rFonts w:asciiTheme="majorBidi" w:hAnsiTheme="majorBidi"/>
+                <w:sz w:val="24"/>
+              </w:rPr>
+              <w:t xml:space="preserve">cosine, </w:t>
+            </w:r>
+            <w:proofErr w:type="spellStart"/>
+            <w:r>
+              <w:rPr>
+                <w:rFonts w:asciiTheme="majorBidi" w:hAnsiTheme="majorBidi"/>
+                <w:sz w:val="24"/>
+              </w:rPr>
+              <w:t>tf-idf</w:t>
+            </w:r>
+            <w:proofErr w:type="spellEnd"/>
+            <w:r>
+              <w:rPr>
+                <w:rFonts w:asciiTheme="majorBidi" w:hAnsiTheme="majorBidi"/>
+                <w:sz w:val="24"/>
+              </w:rPr>
+              <w:t>)</w:t>
             </w:r>
           </w:p>
         </w:tc>
@@ -17558,7 +18909,23 @@
                 <w:rFonts w:asciiTheme="majorBidi" w:hAnsiTheme="majorBidi"/>
                 <w:sz w:val="24"/>
               </w:rPr>
-              <w:t>Text-based(cosine,</w:t>
+              <w:t>Text-</w:t>
+            </w:r>
+            <w:proofErr w:type="gramStart"/>
+            <w:r>
+              <w:rPr>
+                <w:rFonts w:asciiTheme="majorBidi" w:hAnsiTheme="majorBidi"/>
+                <w:sz w:val="24"/>
+              </w:rPr>
+              <w:t>based(</w:t>
+            </w:r>
+            <w:proofErr w:type="gramEnd"/>
+            <w:r>
+              <w:rPr>
+                <w:rFonts w:asciiTheme="majorBidi" w:hAnsiTheme="majorBidi"/>
+                <w:sz w:val="24"/>
+              </w:rPr>
+              <w:t>cosine,</w:t>
             </w:r>
           </w:p>
           <w:p>
@@ -17773,7 +19140,23 @@
                 <w:rFonts w:asciiTheme="majorBidi" w:hAnsiTheme="majorBidi"/>
                 <w:sz w:val="24"/>
               </w:rPr>
-              <w:t>ext-based(cosine,</w:t>
+              <w:t>ext-</w:t>
+            </w:r>
+            <w:proofErr w:type="gramStart"/>
+            <w:r>
+              <w:rPr>
+                <w:rFonts w:asciiTheme="majorBidi" w:hAnsiTheme="majorBidi"/>
+                <w:sz w:val="24"/>
+              </w:rPr>
+              <w:t>based(</w:t>
+            </w:r>
+            <w:proofErr w:type="gramEnd"/>
+            <w:r>
+              <w:rPr>
+                <w:rFonts w:asciiTheme="majorBidi" w:hAnsiTheme="majorBidi"/>
+                <w:sz w:val="24"/>
+              </w:rPr>
+              <w:t>cosine,</w:t>
             </w:r>
             <w:r>
               <w:rPr>
@@ -18386,7 +19769,23 @@
                 <w:rFonts w:asciiTheme="majorBidi" w:hAnsiTheme="majorBidi"/>
                 <w:sz w:val="24"/>
               </w:rPr>
-              <w:t>-based(cosine,</w:t>
+              <w:t>-</w:t>
+            </w:r>
+            <w:proofErr w:type="gramStart"/>
+            <w:r>
+              <w:rPr>
+                <w:rFonts w:asciiTheme="majorBidi" w:hAnsiTheme="majorBidi"/>
+                <w:sz w:val="24"/>
+              </w:rPr>
+              <w:t>based(</w:t>
+            </w:r>
+            <w:proofErr w:type="gramEnd"/>
+            <w:r>
+              <w:rPr>
+                <w:rFonts w:asciiTheme="majorBidi" w:hAnsiTheme="majorBidi"/>
+                <w:sz w:val="24"/>
+              </w:rPr>
+              <w:t>cosine,</w:t>
             </w:r>
             <w:r>
               <w:rPr>
@@ -18395,6 +19794,7 @@
               </w:rPr>
               <w:t xml:space="preserve"> </w:t>
             </w:r>
+            <w:proofErr w:type="spellStart"/>
             <w:r>
               <w:rPr>
                 <w:rFonts w:asciiTheme="majorBidi" w:hAnsiTheme="majorBidi"/>
@@ -18402,6 +19802,7 @@
               </w:rPr>
               <w:t>mfcc_stats</w:t>
             </w:r>
+            <w:proofErr w:type="spellEnd"/>
             <w:r>
               <w:rPr>
                 <w:rFonts w:asciiTheme="majorBidi" w:hAnsiTheme="majorBidi"/>
@@ -18587,22 +19988,47 @@
                 <w:rFonts w:asciiTheme="majorBidi" w:hAnsiTheme="majorBidi"/>
                 <w:sz w:val="24"/>
               </w:rPr>
-              <w:t>udio-based(cosine,</w:t>
-            </w:r>
-          </w:p>
-          <w:p>
-            <w:pPr>
-              <w:rPr>
-                <w:rFonts w:asciiTheme="majorBidi" w:hAnsiTheme="majorBidi" w:cstheme="majorBidi"/>
-                <w:sz w:val="24"/>
-              </w:rPr>
-            </w:pPr>
+              <w:t>udio-</w:t>
+            </w:r>
+            <w:proofErr w:type="gramStart"/>
             <w:r>
               <w:rPr>
                 <w:rFonts w:asciiTheme="majorBidi" w:hAnsiTheme="majorBidi"/>
                 <w:sz w:val="24"/>
               </w:rPr>
-              <w:t>Blf-correlation)</w:t>
+              <w:t>based(</w:t>
+            </w:r>
+            <w:proofErr w:type="gramEnd"/>
+            <w:r>
+              <w:rPr>
+                <w:rFonts w:asciiTheme="majorBidi" w:hAnsiTheme="majorBidi"/>
+                <w:sz w:val="24"/>
+              </w:rPr>
+              <w:t>cosine,</w:t>
+            </w:r>
+          </w:p>
+          <w:p>
+            <w:pPr>
+              <w:rPr>
+                <w:rFonts w:asciiTheme="majorBidi" w:hAnsiTheme="majorBidi" w:cstheme="majorBidi"/>
+                <w:sz w:val="24"/>
+              </w:rPr>
+            </w:pPr>
+            <w:proofErr w:type="spellStart"/>
+            <w:r>
+              <w:rPr>
+                <w:rFonts w:asciiTheme="majorBidi" w:hAnsiTheme="majorBidi"/>
+                <w:sz w:val="24"/>
+              </w:rPr>
+              <w:t>Blf</w:t>
+            </w:r>
+            <w:proofErr w:type="spellEnd"/>
+            <w:r>
+              <w:rPr>
+                <w:rFonts w:asciiTheme="majorBidi" w:hAnsiTheme="majorBidi"/>
+                <w:sz w:val="24"/>
+              </w:rPr>
+              <w:t>-correlation)</w:t>
             </w:r>
           </w:p>
         </w:tc>
@@ -18797,8 +20223,25 @@
                 <w:rFonts w:asciiTheme="majorBidi" w:hAnsiTheme="majorBidi"/>
                 <w:sz w:val="24"/>
               </w:rPr>
-              <w:t xml:space="preserve">udio-based(cosine, </w:t>
-            </w:r>
+              <w:t>udio-</w:t>
+            </w:r>
+            <w:proofErr w:type="gramStart"/>
+            <w:r>
+              <w:rPr>
+                <w:rFonts w:asciiTheme="majorBidi" w:hAnsiTheme="majorBidi"/>
+                <w:sz w:val="24"/>
+              </w:rPr>
+              <w:t>based(</w:t>
+            </w:r>
+            <w:proofErr w:type="gramEnd"/>
+            <w:r>
+              <w:rPr>
+                <w:rFonts w:asciiTheme="majorBidi" w:hAnsiTheme="majorBidi"/>
+                <w:sz w:val="24"/>
+              </w:rPr>
+              <w:t xml:space="preserve">cosine, </w:t>
+            </w:r>
+            <w:proofErr w:type="spellStart"/>
             <w:r>
               <w:rPr>
                 <w:rFonts w:asciiTheme="majorBidi" w:hAnsiTheme="majorBidi" w:hint="eastAsia"/>
@@ -18806,6 +20249,7 @@
               </w:rPr>
               <w:t>ivec</w:t>
             </w:r>
+            <w:proofErr w:type="spellEnd"/>
             <w:r>
               <w:rPr>
                 <w:rFonts w:asciiTheme="majorBidi" w:hAnsiTheme="majorBidi"/>
@@ -19014,22 +20458,47 @@
                 <w:rFonts w:asciiTheme="majorBidi" w:hAnsiTheme="majorBidi"/>
                 <w:sz w:val="24"/>
               </w:rPr>
-              <w:t>udio-based(cosine,</w:t>
-            </w:r>
-          </w:p>
-          <w:p>
-            <w:pPr>
-              <w:rPr>
-                <w:rFonts w:asciiTheme="majorBidi" w:hAnsiTheme="majorBidi" w:cstheme="majorBidi"/>
-                <w:sz w:val="24"/>
-              </w:rPr>
-            </w:pPr>
+              <w:t>udio-</w:t>
+            </w:r>
+            <w:proofErr w:type="gramStart"/>
             <w:r>
               <w:rPr>
                 <w:rFonts w:asciiTheme="majorBidi" w:hAnsiTheme="majorBidi"/>
                 <w:sz w:val="24"/>
               </w:rPr>
-              <w:t>musicnn)</w:t>
+              <w:t>based(</w:t>
+            </w:r>
+            <w:proofErr w:type="gramEnd"/>
+            <w:r>
+              <w:rPr>
+                <w:rFonts w:asciiTheme="majorBidi" w:hAnsiTheme="majorBidi"/>
+                <w:sz w:val="24"/>
+              </w:rPr>
+              <w:t>cosine,</w:t>
+            </w:r>
+          </w:p>
+          <w:p>
+            <w:pPr>
+              <w:rPr>
+                <w:rFonts w:asciiTheme="majorBidi" w:hAnsiTheme="majorBidi" w:cstheme="majorBidi"/>
+                <w:sz w:val="24"/>
+              </w:rPr>
+            </w:pPr>
+            <w:proofErr w:type="spellStart"/>
+            <w:r>
+              <w:rPr>
+                <w:rFonts w:asciiTheme="majorBidi" w:hAnsiTheme="majorBidi"/>
+                <w:sz w:val="24"/>
+              </w:rPr>
+              <w:t>musicnn</w:t>
+            </w:r>
+            <w:proofErr w:type="spellEnd"/>
+            <w:r>
+              <w:rPr>
+                <w:rFonts w:asciiTheme="majorBidi" w:hAnsiTheme="majorBidi"/>
+                <w:sz w:val="24"/>
+              </w:rPr>
+              <w:t>)</w:t>
             </w:r>
           </w:p>
         </w:tc>
@@ -19217,7 +20686,39 @@
                 <w:rFonts w:asciiTheme="majorBidi" w:hAnsiTheme="majorBidi"/>
                 <w:sz w:val="24"/>
               </w:rPr>
-              <w:t>-based(cosine, tf-idf)</w:t>
+              <w:t>-</w:t>
+            </w:r>
+            <w:proofErr w:type="gramStart"/>
+            <w:r>
+              <w:rPr>
+                <w:rFonts w:asciiTheme="majorBidi" w:hAnsiTheme="majorBidi"/>
+                <w:sz w:val="24"/>
+              </w:rPr>
+              <w:t>based(</w:t>
+            </w:r>
+            <w:proofErr w:type="gramEnd"/>
+            <w:r>
+              <w:rPr>
+                <w:rFonts w:asciiTheme="majorBidi" w:hAnsiTheme="majorBidi"/>
+                <w:sz w:val="24"/>
+              </w:rPr>
+              <w:t xml:space="preserve">cosine, </w:t>
+            </w:r>
+            <w:proofErr w:type="spellStart"/>
+            <w:r>
+              <w:rPr>
+                <w:rFonts w:asciiTheme="majorBidi" w:hAnsiTheme="majorBidi"/>
+                <w:sz w:val="24"/>
+              </w:rPr>
+              <w:t>tf-idf</w:t>
+            </w:r>
+            <w:proofErr w:type="spellEnd"/>
+            <w:r>
+              <w:rPr>
+                <w:rFonts w:asciiTheme="majorBidi" w:hAnsiTheme="majorBidi"/>
+                <w:sz w:val="24"/>
+              </w:rPr>
+              <w:t>)</w:t>
             </w:r>
           </w:p>
         </w:tc>
@@ -19383,7 +20884,23 @@
                 <w:rFonts w:asciiTheme="majorBidi" w:hAnsiTheme="majorBidi"/>
                 <w:sz w:val="24"/>
               </w:rPr>
-              <w:t>Text-based(cosine,</w:t>
+              <w:t>Text-</w:t>
+            </w:r>
+            <w:proofErr w:type="gramStart"/>
+            <w:r>
+              <w:rPr>
+                <w:rFonts w:asciiTheme="majorBidi" w:hAnsiTheme="majorBidi"/>
+                <w:sz w:val="24"/>
+              </w:rPr>
+              <w:t>based(</w:t>
+            </w:r>
+            <w:proofErr w:type="gramEnd"/>
+            <w:r>
+              <w:rPr>
+                <w:rFonts w:asciiTheme="majorBidi" w:hAnsiTheme="majorBidi"/>
+                <w:sz w:val="24"/>
+              </w:rPr>
+              <w:t>cosine,</w:t>
             </w:r>
           </w:p>
           <w:p>
@@ -19595,7 +21112,23 @@
                 <w:rFonts w:asciiTheme="majorBidi" w:hAnsiTheme="majorBidi"/>
                 <w:sz w:val="24"/>
               </w:rPr>
-              <w:t>ext-based(cosine,</w:t>
+              <w:t>ext-</w:t>
+            </w:r>
+            <w:proofErr w:type="gramStart"/>
+            <w:r>
+              <w:rPr>
+                <w:rFonts w:asciiTheme="majorBidi" w:hAnsiTheme="majorBidi"/>
+                <w:sz w:val="24"/>
+              </w:rPr>
+              <w:t>based(</w:t>
+            </w:r>
+            <w:proofErr w:type="gramEnd"/>
+            <w:r>
+              <w:rPr>
+                <w:rFonts w:asciiTheme="majorBidi" w:hAnsiTheme="majorBidi"/>
+                <w:sz w:val="24"/>
+              </w:rPr>
+              <w:t>cosine,</w:t>
             </w:r>
           </w:p>
           <w:p>
@@ -19970,7 +21503,15 @@
       </w:pPr>
       <w:r>
         <w:lastRenderedPageBreak/>
-        <w:t>Query Track 3 : Every Christmas by Kelly Clarkson</w:t>
+        <w:t xml:space="preserve">Query Track </w:t>
+      </w:r>
+      <w:proofErr w:type="gramStart"/>
+      <w:r>
+        <w:t>3 :</w:t>
+      </w:r>
+      <w:proofErr w:type="gramEnd"/>
+      <w:r>
+        <w:t xml:space="preserve"> Every Christmas by Kelly Clarkson</w:t>
       </w:r>
     </w:p>
     <w:p>
@@ -20194,7 +21735,23 @@
                 <w:rFonts w:asciiTheme="majorBidi" w:hAnsiTheme="majorBidi"/>
                 <w:sz w:val="24"/>
               </w:rPr>
-              <w:t>-based(cosine,</w:t>
+              <w:t>-</w:t>
+            </w:r>
+            <w:proofErr w:type="gramStart"/>
+            <w:r>
+              <w:rPr>
+                <w:rFonts w:asciiTheme="majorBidi" w:hAnsiTheme="majorBidi"/>
+                <w:sz w:val="24"/>
+              </w:rPr>
+              <w:t>based(</w:t>
+            </w:r>
+            <w:proofErr w:type="gramEnd"/>
+            <w:r>
+              <w:rPr>
+                <w:rFonts w:asciiTheme="majorBidi" w:hAnsiTheme="majorBidi"/>
+                <w:sz w:val="24"/>
+              </w:rPr>
+              <w:t>cosine,</w:t>
             </w:r>
             <w:r>
               <w:rPr>
@@ -20203,6 +21760,7 @@
               </w:rPr>
               <w:t xml:space="preserve"> </w:t>
             </w:r>
+            <w:proofErr w:type="spellStart"/>
             <w:r>
               <w:rPr>
                 <w:rFonts w:asciiTheme="majorBidi" w:hAnsiTheme="majorBidi"/>
@@ -20210,6 +21768,7 @@
               </w:rPr>
               <w:t>mfcc_stats</w:t>
             </w:r>
+            <w:proofErr w:type="spellEnd"/>
             <w:r>
               <w:rPr>
                 <w:rFonts w:asciiTheme="majorBidi" w:hAnsiTheme="majorBidi"/>
@@ -20403,7 +21962,23 @@
                 <w:rFonts w:asciiTheme="majorBidi" w:hAnsiTheme="majorBidi"/>
                 <w:sz w:val="24"/>
               </w:rPr>
-              <w:t>udio-based(cosine,</w:t>
+              <w:t>udio-</w:t>
+            </w:r>
+            <w:proofErr w:type="gramStart"/>
+            <w:r>
+              <w:rPr>
+                <w:rFonts w:asciiTheme="majorBidi" w:hAnsiTheme="majorBidi"/>
+                <w:sz w:val="24"/>
+              </w:rPr>
+              <w:t>based(</w:t>
+            </w:r>
+            <w:proofErr w:type="gramEnd"/>
+            <w:r>
+              <w:rPr>
+                <w:rFonts w:asciiTheme="majorBidi" w:hAnsiTheme="majorBidi"/>
+                <w:sz w:val="24"/>
+              </w:rPr>
+              <w:t>cosine,</w:t>
             </w:r>
           </w:p>
           <w:p>
@@ -20414,12 +21989,21 @@
                 <w:sz w:val="24"/>
               </w:rPr>
             </w:pPr>
+            <w:proofErr w:type="spellStart"/>
             <w:r>
               <w:rPr>
                 <w:rFonts w:asciiTheme="majorBidi" w:hAnsiTheme="majorBidi"/>
                 <w:sz w:val="24"/>
               </w:rPr>
-              <w:t>Blf-correlation)</w:t>
+              <w:t>Blf</w:t>
+            </w:r>
+            <w:proofErr w:type="spellEnd"/>
+            <w:r>
+              <w:rPr>
+                <w:rFonts w:asciiTheme="majorBidi" w:hAnsiTheme="majorBidi"/>
+                <w:sz w:val="24"/>
+              </w:rPr>
+              <w:t>-correlation)</w:t>
             </w:r>
           </w:p>
         </w:tc>
@@ -20608,8 +22192,25 @@
                 <w:rFonts w:asciiTheme="majorBidi" w:hAnsiTheme="majorBidi"/>
                 <w:sz w:val="24"/>
               </w:rPr>
-              <w:t xml:space="preserve">udio-based(cosine, </w:t>
-            </w:r>
+              <w:t>udio-</w:t>
+            </w:r>
+            <w:proofErr w:type="gramStart"/>
+            <w:r>
+              <w:rPr>
+                <w:rFonts w:asciiTheme="majorBidi" w:hAnsiTheme="majorBidi"/>
+                <w:sz w:val="24"/>
+              </w:rPr>
+              <w:t>based(</w:t>
+            </w:r>
+            <w:proofErr w:type="gramEnd"/>
+            <w:r>
+              <w:rPr>
+                <w:rFonts w:asciiTheme="majorBidi" w:hAnsiTheme="majorBidi"/>
+                <w:sz w:val="24"/>
+              </w:rPr>
+              <w:t xml:space="preserve">cosine, </w:t>
+            </w:r>
+            <w:proofErr w:type="spellStart"/>
             <w:r>
               <w:rPr>
                 <w:rFonts w:asciiTheme="majorBidi" w:hAnsiTheme="majorBidi" w:hint="eastAsia"/>
@@ -20617,6 +22218,7 @@
               </w:rPr>
               <w:t>ivec</w:t>
             </w:r>
+            <w:proofErr w:type="spellEnd"/>
             <w:r>
               <w:rPr>
                 <w:rFonts w:asciiTheme="majorBidi" w:hAnsiTheme="majorBidi"/>
@@ -20824,7 +22426,23 @@
                 <w:rFonts w:asciiTheme="majorBidi" w:hAnsiTheme="majorBidi"/>
                 <w:sz w:val="24"/>
               </w:rPr>
-              <w:t>udio-based(cosine,</w:t>
+              <w:t>udio-</w:t>
+            </w:r>
+            <w:proofErr w:type="gramStart"/>
+            <w:r>
+              <w:rPr>
+                <w:rFonts w:asciiTheme="majorBidi" w:hAnsiTheme="majorBidi"/>
+                <w:sz w:val="24"/>
+              </w:rPr>
+              <w:t>based(</w:t>
+            </w:r>
+            <w:proofErr w:type="gramEnd"/>
+            <w:r>
+              <w:rPr>
+                <w:rFonts w:asciiTheme="majorBidi" w:hAnsiTheme="majorBidi"/>
+                <w:sz w:val="24"/>
+              </w:rPr>
+              <w:t>cosine,</w:t>
             </w:r>
           </w:p>
           <w:p>
@@ -20835,12 +22453,21 @@
                 <w:sz w:val="24"/>
               </w:rPr>
             </w:pPr>
+            <w:proofErr w:type="spellStart"/>
             <w:r>
               <w:rPr>
                 <w:rFonts w:asciiTheme="majorBidi" w:hAnsiTheme="majorBidi"/>
                 <w:sz w:val="24"/>
               </w:rPr>
-              <w:t>musicnn)</w:t>
+              <w:t>musicnn</w:t>
+            </w:r>
+            <w:proofErr w:type="spellEnd"/>
+            <w:r>
+              <w:rPr>
+                <w:rFonts w:asciiTheme="majorBidi" w:hAnsiTheme="majorBidi"/>
+                <w:sz w:val="24"/>
+              </w:rPr>
+              <w:t>)</w:t>
             </w:r>
           </w:p>
         </w:tc>
@@ -21022,7 +22649,39 @@
                 <w:rFonts w:asciiTheme="majorBidi" w:hAnsiTheme="majorBidi"/>
                 <w:sz w:val="24"/>
               </w:rPr>
-              <w:t>-based(cosine, tf-idf)</w:t>
+              <w:t>-</w:t>
+            </w:r>
+            <w:proofErr w:type="gramStart"/>
+            <w:r>
+              <w:rPr>
+                <w:rFonts w:asciiTheme="majorBidi" w:hAnsiTheme="majorBidi"/>
+                <w:sz w:val="24"/>
+              </w:rPr>
+              <w:t>based(</w:t>
+            </w:r>
+            <w:proofErr w:type="gramEnd"/>
+            <w:r>
+              <w:rPr>
+                <w:rFonts w:asciiTheme="majorBidi" w:hAnsiTheme="majorBidi"/>
+                <w:sz w:val="24"/>
+              </w:rPr>
+              <w:t xml:space="preserve">cosine, </w:t>
+            </w:r>
+            <w:proofErr w:type="spellStart"/>
+            <w:r>
+              <w:rPr>
+                <w:rFonts w:asciiTheme="majorBidi" w:hAnsiTheme="majorBidi"/>
+                <w:sz w:val="24"/>
+              </w:rPr>
+              <w:t>tf-idf</w:t>
+            </w:r>
+            <w:proofErr w:type="spellEnd"/>
+            <w:r>
+              <w:rPr>
+                <w:rFonts w:asciiTheme="majorBidi" w:hAnsiTheme="majorBidi"/>
+                <w:sz w:val="24"/>
+              </w:rPr>
+              <w:t>)</w:t>
             </w:r>
           </w:p>
         </w:tc>
@@ -21203,7 +22862,23 @@
                 <w:rFonts w:asciiTheme="majorBidi" w:hAnsiTheme="majorBidi"/>
                 <w:sz w:val="24"/>
               </w:rPr>
-              <w:t>Text-based(cosine,</w:t>
+              <w:t>Text-</w:t>
+            </w:r>
+            <w:proofErr w:type="gramStart"/>
+            <w:r>
+              <w:rPr>
+                <w:rFonts w:asciiTheme="majorBidi" w:hAnsiTheme="majorBidi"/>
+                <w:sz w:val="24"/>
+              </w:rPr>
+              <w:t>based(</w:t>
+            </w:r>
+            <w:proofErr w:type="gramEnd"/>
+            <w:r>
+              <w:rPr>
+                <w:rFonts w:asciiTheme="majorBidi" w:hAnsiTheme="majorBidi"/>
+                <w:sz w:val="24"/>
+              </w:rPr>
+              <w:t>cosine,</w:t>
             </w:r>
           </w:p>
           <w:p>
@@ -21410,7 +23085,23 @@
                 <w:rFonts w:asciiTheme="majorBidi" w:hAnsiTheme="majorBidi"/>
                 <w:sz w:val="24"/>
               </w:rPr>
-              <w:t>ext-based(cosine,</w:t>
+              <w:t>ext-</w:t>
+            </w:r>
+            <w:proofErr w:type="gramStart"/>
+            <w:r>
+              <w:rPr>
+                <w:rFonts w:asciiTheme="majorBidi" w:hAnsiTheme="majorBidi"/>
+                <w:sz w:val="24"/>
+              </w:rPr>
+              <w:t>based(</w:t>
+            </w:r>
+            <w:proofErr w:type="gramEnd"/>
+            <w:r>
+              <w:rPr>
+                <w:rFonts w:asciiTheme="majorBidi" w:hAnsiTheme="majorBidi"/>
+                <w:sz w:val="24"/>
+              </w:rPr>
+              <w:t>cosine,</w:t>
             </w:r>
           </w:p>
           <w:p>
@@ -31304,196 +32995,6 @@
 </file>
 
 <file path=customXml/item1.xml><?xml version="1.0" encoding="utf-8"?>
-<p:properties xmlns:p="http://schemas.microsoft.com/office/2006/metadata/properties" xmlns:xsi="http://www.w3.org/2001/XMLSchema-instance" xmlns:pc="http://schemas.microsoft.com/office/infopath/2007/PartnerControls">
-  <documentManagement>
-    <_activity xmlns="5abe197a-4f6e-4bfe-9fe2-052741b46fa3" xsi:nil="true"/>
-  </documentManagement>
-</p:properties>
-</file>
-
-<file path=customXml/item2.xml><?xml version="1.0" encoding="utf-8"?>
-<b:Sources xmlns:b="http://schemas.openxmlformats.org/officeDocument/2006/bibliography" xmlns="http://schemas.openxmlformats.org/officeDocument/2006/bibliography" SelectedStyle="\APA.XSL" StyleName="APA"/>
-</file>
-
-<file path=customXml/item3.xml><?xml version="1.0" encoding="utf-8"?>
-<Workflow version="v.1.13">
-  <Filtration versionrequired="True" status="DONE" StartTime="25-07-2014 13:27:04" EndTime="25-07-2014 13:28:29">
-    <Mandatory>
-      <P status="DONE" StartTime="25-07-2014 13:27:42" EndTime="25-07-2014 13:27:43">(1) * Replace leftmost and rightmost char -(hyphen) of superscript matter, into minus</P>
-      <P status="DONE" StartTime="25-07-2014 13:27:43" EndTime="25-07-2014 13:27:44">(2) * Replace all variations of degree into 'degree' symbol</P>
-      <P status="DONE" StartTime="25-07-2014 13:27:44" EndTime="25-07-2014 13:27:44">(3) * Remove unwanted blank lines</P>
-      <P status="DONE" StartTime="25-07-2014 13:27:44" EndTime="25-07-2014 13:27:44">(4) * Replace underlined 'plus' sign(s) with plus/minus symbol(s)</P>
-      <P status="DONE" StartTime="25-07-2014 13:27:44" EndTime="25-07-2014 13:27:44">(5) * Replace underlined 'Greater Than' symbol(s) with 'Greater Than or Equal To' symbol(s)</P>
-      <P status="DONE" StartTime="25-07-2014 13:27:44" EndTime="25-07-2014 13:27:45">(6) * Replace underlined 'Less Than' symbol(s) with 'Less Than or Equal To' symbol(s)</P>
-      <P status="DONE" StartTime="25-07-2014 13:27:45" EndTime="25-07-2014 13:27:46">(7) * Replace 'x' with 'multiplication' symbol</P>
-      <P status="DONE" StartTime="25-07-2014 13:27:46" EndTime="25-07-2014 13:27:46">(8) * Remove space(s) before tab</P>
-      <P status="DONE" StartTime="25-07-2014 13:27:46" EndTime="25-07-2014 13:27:46">(9) * Remove space(s) after tab</P>
-      <P status="DONE" StartTime="25-07-2014 13:27:46" EndTime="25-07-2014 13:27:47">(10) * Remove tab(s) before paragraph mark</P>
-      <P status="DONE" StartTime="25-07-2014 13:27:47" EndTime="25-07-2014 13:27:47">(11) * Remove tab(s) after paragraph mark</P>
-      <P status="DONE" StartTime="25-07-2014 13:27:47" EndTime="25-07-2014 13:27:50">(12) * Remove space(s) before paragraph mark</P>
-      <P status="DONE" StartTime="25-07-2014 13:27:50" EndTime="25-07-2014 13:27:51">(13) * Remove space(s) after paragraph mark</P>
-      <P status="DONE" StartTime="25-07-2014 13:27:51" EndTime="25-07-2014 13:27:51">(14) * Replace multiple space(s) with single space</P>
-      <P status="DONE" StartTime="25-07-2014 13:27:51" EndTime="25-07-2014 13:28:14">(16) * Replace 'single hyphen' inside page range/number range with 'double hyphen'</P>
-      <P status="DONE" StartTime="25-07-2014 13:28:14" EndTime="25-07-2014 13:28:14">(18) * Change smart quote(s) to straight quote(s)</P>
-      <P status="DONE" StartTime="25-07-2014 13:28:14" EndTime="25-07-2014 13:28:15">(19) * Change straight quote(s) to smart quote(s)</P>
-      <P status="DONE" StartTime="25-07-2014 13:28:15" EndTime="25-07-2014 13:28:15">(20) * Change three consecutive dots to Ellipsis(...)</P>
-      <P status="DONE" StartTime="25-07-2014 13:28:15" EndTime="25-07-2014 13:28:16">(22) * Remove space(s) before comma</P>
-      <P status="DONE" StartTime="25-07-2014 13:28:16" EndTime="25-07-2014 13:28:16">(23) * Remove space(s) before semicolon</P>
-      <P status="DONE" StartTime="25-07-2014 13:28:16" EndTime="25-07-2014 13:28:17">(24) * Remove space(s) before period</P>
-      <P status="DONE" StartTime="25-07-2014 13:28:17" EndTime="25-07-2014 13:28:17">(25) * Remove space(s) before closing parenthesis</P>
-      <P status="DONE" StartTime="25-07-2014 13:28:17" EndTime="25-07-2014 13:28:17">(26) * Remove space(s) after opening parenthesis</P>
-      <P status="DONE" StartTime="25-07-2014 13:28:17" EndTime="25-07-2014 13:28:18">(28) * Remove space(s) before % sign</P>
-      <P status="DONE" StartTime="25-07-2014 13:28:18" EndTime="25-07-2014 13:28:18">(29) * Remove space before Celsius or Fahrenheit sign</P>
-      <P status="DONE" StartTime="25-07-2014 13:28:18" EndTime="25-07-2014 13:28:19">(34) * Convert 'direction' sign(s) to symbol(s)</P>
-      <P status="DONE" StartTime="25-07-2014 13:28:19" EndTime="25-07-2014 13:28:20">(38) * Remove unwanted section/page/column Breaks</P>
-      <P status="DONE" StartTime="25-07-2014 13:28:20" EndTime="25-07-2014 13:28:22">(47) * Convert 'direction' arrow(s) to symbol(s)</P>
-    </Mandatory>
-    <Optional>
-      <P status="YTS">(15) * Change 'Em Dash' with --- (triple hyphen) and 'En Dash' with -- (double hyphen)</P>
-      <P status="YTS">(17) * Change 'double hyphen' inside page range/number range into 'single hyphen'</P>
-      <P status="YTS">(21) * Change hyphen (with space both side) into En Dash (with space both side)</P>
-      <P status="YTS">(27) * Remove comma from digits</P>
-      <P status="YTS">(30) * Convert tab mark(s) to standard form</P>
-      <P status="YTS">(31) * Add 'space' before and after 'equal sign'</P>
-      <P status="YTS">(32) * Move 'period' from outside closing double quote(s) to inside</P>
-      <P status="YTS">(33) * Move 'comma' from outside closing double quote(s) to inside</P>
-      <P status="YTS">(35) * Convert 'hard return' mark(s) to standard form</P>
-      <P status="YTS">(36) * Insert 'En Space' in COMMON SI and Metric units</P>
-      <P status="YTS">(37) * Insert 'En Space' for COMPLEX (&gt;550 units) SI and Metric units</P>
-      <P status="YTS">(39) * Replace Em dash with spaces on both sides to En dash with spaces on both sides</P>
-      <P status="YTS">(40) * Replace --- (Triple hyphens) with spaces on both sides to En dash with spaces on both sides</P>
-      <P status="YTS">(41) * Replace --- (Triple hyphens) without spaces on both sides to En dash with spaces on both sides</P>
-      <P status="YTS">(42) * Replace -- (Double hyphens) with spaces on both sides to En dash with spaces on both sides</P>
-      <P status="YTS">(43) * Insert 'Non-breaking Space' for COMPLEX (&gt;550 units) SI and Metric units</P>
-      <P status="YTS">(44) * Remove header and footer information</P>
-      <P status="YTS">(45) * Remove space before superscript footnote/endnote citations</P>
-      <P status="YTS">(46) * Remove Optional Hyphen Between Word</P>
-    </Optional>
-  </Filtration>
-  <BodyStyling versionrequired="True" status="DONE" StartTime="25-07-2014 13:29:21" EndTime="25-07-2014 13:33:39">
-    <TagMapping status="DONE">
-    </TagMapping>
-    <StyleMapping status="DONE">
-    </StyleMapping>
-  </BodyStyling>
-  <Reference versionrequired="True" status="DONE" StartTime="25-07-2014 13:34:10" EndTime="25-07-2014 13:37:04">
-  </Reference>
-  <CrossLinking versionrequired="True" status="YTS">
-  </CrossLinking>
-  <DOI versionrequired="True" status="YTS">
-  </DOI>
-  <Metadata versionrequired="True" status="YTS">
-    <Global>
-      <JournalID type="publisher">PRB</JournalID>
-      <JournalID type="coden">PRBMDO</JournalID>
-      <JournalID type="hwp">
-      </JournalID>
-      <JournalID type="pmc">
-      </JournalID>
-      <JournalID type="nlmta">
-      </JournalID>
-      <JournalID type="pmid">
-      </JournalID>
-      <JournalID type="pumbed">
-      </JournalID>
-      <JournalID type="doi">
-      </JournalID>
-      <JournalID type="other">
-      </JournalID>
-      <JOURNALTITLE>Physical Review B</JOURNALTITLE>
-      <JOURNALSUBTITLE>
-      </JOURNALSUBTITLE>
-      <TRANSJOURNALTITLE>
-      </TRANSJOURNALTITLE>
-      <ABBREVJOURNALTITLE>Phys. Rev. B</ABBREVJOURNALTITLE>
-      <ISSNPRINT>1098-0121</ISSNPRINT>
-      <ISSNONLINE>1550-235X</ISSNONLINE>
-      <PUBLISHERNAME>American Physical Society</PUBLISHERNAME>
-      <PUBLISHERLOCATION>
-      </PUBLISHERLOCATION>
-      <SELFURI>
-      </SELFURI>
-      <COPYRIGHTS>
-      </COPYRIGHTS>
-    </Global>
-    <OPENACCESS>
-      <OPEN_ACCESS_NO>
-      </OPEN_ACCESS_NO>
-      <OPEN_ACCESS_YES>
-      </OPEN_ACCESS_YES>
-      <OPEN_ACCESS_CC_BY>
-      </OPEN_ACCESS_CC_BY>
-      <OPEN_ACCESS_CC_BY_SA>
-      </OPEN_ACCESS_CC_BY_SA>
-      <OPEN_ACCESS_CC_BY_ND>
-      </OPEN_ACCESS_CC_BY_ND>
-      <OPEN_ACCESS_CC_BY_NC>
-      </OPEN_ACCESS_CC_BY_NC>
-      <OPEN_ACCESS_CC_BY_NC_SA>
-      </OPEN_ACCESS_CC_BY_NC_SA>
-      <OPEN_ACCESS_CC_BY_NC_ND>
-      </OPEN_ACCESS_CC_BY_NC_ND>
-    </OPENACCESS>
-    <ArticleSpecific metafile="starter.txt">
-      <ARTICLEID mandatory="False" active="True" metadata="%ACC" tagname=""/>
-      <DOI mandatory="False" active="True" metadata="%SC" tagname=""/>
-      <PMID mandatory="False" active="False" metadata="" tagname=""/>
-      <CODEN mandatory="False" active="False" metadata="" tagname=""/>
-      <MANUSCRIPT mandatory="False" active="True" metadata="%ACC" tagname=""/>
-      <PII mandatory="False" active="False" metadata="" tagname=""/>
-      <OTHER mandatory="False" active="False" metadata="" tagname=""/>
-      <SUBJECT_LEVEL1 mandatory="False" active="True" metadata="%SC" tagname=""/>
-      <SUBJECT_LEVEL2 mandatory="False" active="True" metadata="%SC" tagname=""/>
-      <PUBDATE_PRINT mandatory="False" active="True" metadata="" tagname=""/>
-      <PUBDATE_ONLINE mandatory="False" active="True" metadata="" tagname=""/>
-      <HISTORYDATE_RECEIVED mandatory="False" active="True" metadata="%RD" tagname=""/>
-      <HISTORYDATE_REV-REQUEST mandatory="False" active="False" metadata="" tagname=""/>
-      <HISTORYDATE_REV-RECEIVED mandatory="False" active="True" metadata="%RDREV" tagname=""/>
-      <HISTORYDATE_ACCEPTED mandatory="False" active="False" metadata="" tagname=""/>
-      <VOLUME mandatory="False" active="True" metadata="" tagname="00"/>
-      <ISSUE mandatory="False" active="True" metadata="" tagname="0"/>
-      <SUPPLEMENTARY_MATERIAL mandatory="False" active="False" metadata="" tagname=""/>
-      <COPYRIGHT_STATEMENT mandatory="False" active="True" metadata="%CP+%CPTXT+%CPHOLDER+%CPURL" tagname=""/>
-      <OPEN_ACCESS mandatory="False" active="False" metadata="" tagname=""/>
-      <ARTICLE_TYPE mandatory="False" active="True" metadata="%SC" tagname=""/>
-    </ArticleSpecific>
-  </Metadata>
-  <XmlConversion versionrequired="True" status="YTS">
-    <XMLValidation>
-      <DTDNAME>JATS-JOURNALPUBLISHING-OASIS-ARTICLE1-MATHML3</DTDNAME>
-      <MATHSTYLENAME>LaTeX</MATHSTYLENAME>
-      <FLOATPLACEMENT>End of Para</FLOATPLACEMENT>
-      <FLOATPOSITION>First callout </FLOATPOSITION>
-      <ENTITYSTYLE>ISO</ENTITYSTYLE>
-    </XMLValidation>
-    <DocValidation status="YTS">
-    </DocValidation>
-  </XmlConversion>
-  <CopyEditing versionrequired="True" status="YTS">
-  </CopyEditing>
-  <XmlConversion versionrequired="True" status="YTS">
-    <XMLValidation>
-      <DTDNAME>JATS-JOURNALPUBLISHING-OASIS-ARTICLE1-MATHML3</DTDNAME>
-      <MATHSTYLENAME>LaTeX</MATHSTYLENAME>
-      <FLOATPLACEMENT>End of Para</FLOATPLACEMENT>
-      <FLOATPOSITION>First callout </FLOATPOSITION>
-      <ENTITYSTYLE>ISO</ENTITYSTYLE>
-    </XMLValidation>
-    <DocValidation status="YTS">
-    </DocValidation>
-  </XmlConversion>
-  <Utility>
-    <Manual>
-      <Category name="General">
-        <Query>Please Check 3</Query>
-      </Category>
-    </Manual>
-  </Utility>
-  <Client id="5" name="APS" journalname="PRB"/>
-</Workflow>
-</file>
-
-<file path=customXml/item4.xml><?xml version="1.0" encoding="utf-8"?>
 <ct:contentTypeSchema xmlns:ct="http://schemas.microsoft.com/office/2006/metadata/contentType" xmlns:ma="http://schemas.microsoft.com/office/2006/metadata/properties/metaAttributes" ct:_="" ma:_="" ma:contentTypeName="Dokument" ma:contentTypeID="0x01010095E2C9C1985D974398DD72071D19D571" ma:contentTypeVersion="7" ma:contentTypeDescription="Ein neues Dokument erstellen." ma:contentTypeScope="" ma:versionID="ad9b7a663965bbed5c08a32aa19689d9">
   <xsd:schema xmlns:xsd="http://www.w3.org/2001/XMLSchema" xmlns:xs="http://www.w3.org/2001/XMLSchema" xmlns:p="http://schemas.microsoft.com/office/2006/metadata/properties" xmlns:ns3="5abe197a-4f6e-4bfe-9fe2-052741b46fa3" xmlns:ns4="5d3ba2a9-67f4-46e5-ad58-9b7fcb413ba9" targetNamespace="http://schemas.microsoft.com/office/2006/metadata/properties" ma:root="true" ma:fieldsID="cbb05b8f0a04314f1a4fc5033fa097e0" ns3:_="" ns4:_="">
     <xsd:import namespace="5abe197a-4f6e-4bfe-9fe2-052741b46fa3"/>
@@ -31676,6 +33177,196 @@
 </ct:contentTypeSchema>
 </file>
 
+<file path=customXml/item2.xml><?xml version="1.0" encoding="utf-8"?>
+<Workflow version="v.1.13">
+  <Filtration versionrequired="True" status="DONE" StartTime="25-07-2014 13:27:04" EndTime="25-07-2014 13:28:29">
+    <Mandatory>
+      <P status="DONE" StartTime="25-07-2014 13:27:42" EndTime="25-07-2014 13:27:43">(1) * Replace leftmost and rightmost char -(hyphen) of superscript matter, into minus</P>
+      <P status="DONE" StartTime="25-07-2014 13:27:43" EndTime="25-07-2014 13:27:44">(2) * Replace all variations of degree into 'degree' symbol</P>
+      <P status="DONE" StartTime="25-07-2014 13:27:44" EndTime="25-07-2014 13:27:44">(3) * Remove unwanted blank lines</P>
+      <P status="DONE" StartTime="25-07-2014 13:27:44" EndTime="25-07-2014 13:27:44">(4) * Replace underlined 'plus' sign(s) with plus/minus symbol(s)</P>
+      <P status="DONE" StartTime="25-07-2014 13:27:44" EndTime="25-07-2014 13:27:44">(5) * Replace underlined 'Greater Than' symbol(s) with 'Greater Than or Equal To' symbol(s)</P>
+      <P status="DONE" StartTime="25-07-2014 13:27:44" EndTime="25-07-2014 13:27:45">(6) * Replace underlined 'Less Than' symbol(s) with 'Less Than or Equal To' symbol(s)</P>
+      <P status="DONE" StartTime="25-07-2014 13:27:45" EndTime="25-07-2014 13:27:46">(7) * Replace 'x' with 'multiplication' symbol</P>
+      <P status="DONE" StartTime="25-07-2014 13:27:46" EndTime="25-07-2014 13:27:46">(8) * Remove space(s) before tab</P>
+      <P status="DONE" StartTime="25-07-2014 13:27:46" EndTime="25-07-2014 13:27:46">(9) * Remove space(s) after tab</P>
+      <P status="DONE" StartTime="25-07-2014 13:27:46" EndTime="25-07-2014 13:27:47">(10) * Remove tab(s) before paragraph mark</P>
+      <P status="DONE" StartTime="25-07-2014 13:27:47" EndTime="25-07-2014 13:27:47">(11) * Remove tab(s) after paragraph mark</P>
+      <P status="DONE" StartTime="25-07-2014 13:27:47" EndTime="25-07-2014 13:27:50">(12) * Remove space(s) before paragraph mark</P>
+      <P status="DONE" StartTime="25-07-2014 13:27:50" EndTime="25-07-2014 13:27:51">(13) * Remove space(s) after paragraph mark</P>
+      <P status="DONE" StartTime="25-07-2014 13:27:51" EndTime="25-07-2014 13:27:51">(14) * Replace multiple space(s) with single space</P>
+      <P status="DONE" StartTime="25-07-2014 13:27:51" EndTime="25-07-2014 13:28:14">(16) * Replace 'single hyphen' inside page range/number range with 'double hyphen'</P>
+      <P status="DONE" StartTime="25-07-2014 13:28:14" EndTime="25-07-2014 13:28:14">(18) * Change smart quote(s) to straight quote(s)</P>
+      <P status="DONE" StartTime="25-07-2014 13:28:14" EndTime="25-07-2014 13:28:15">(19) * Change straight quote(s) to smart quote(s)</P>
+      <P status="DONE" StartTime="25-07-2014 13:28:15" EndTime="25-07-2014 13:28:15">(20) * Change three consecutive dots to Ellipsis(...)</P>
+      <P status="DONE" StartTime="25-07-2014 13:28:15" EndTime="25-07-2014 13:28:16">(22) * Remove space(s) before comma</P>
+      <P status="DONE" StartTime="25-07-2014 13:28:16" EndTime="25-07-2014 13:28:16">(23) * Remove space(s) before semicolon</P>
+      <P status="DONE" StartTime="25-07-2014 13:28:16" EndTime="25-07-2014 13:28:17">(24) * Remove space(s) before period</P>
+      <P status="DONE" StartTime="25-07-2014 13:28:17" EndTime="25-07-2014 13:28:17">(25) * Remove space(s) before closing parenthesis</P>
+      <P status="DONE" StartTime="25-07-2014 13:28:17" EndTime="25-07-2014 13:28:17">(26) * Remove space(s) after opening parenthesis</P>
+      <P status="DONE" StartTime="25-07-2014 13:28:17" EndTime="25-07-2014 13:28:18">(28) * Remove space(s) before % sign</P>
+      <P status="DONE" StartTime="25-07-2014 13:28:18" EndTime="25-07-2014 13:28:18">(29) * Remove space before Celsius or Fahrenheit sign</P>
+      <P status="DONE" StartTime="25-07-2014 13:28:18" EndTime="25-07-2014 13:28:19">(34) * Convert 'direction' sign(s) to symbol(s)</P>
+      <P status="DONE" StartTime="25-07-2014 13:28:19" EndTime="25-07-2014 13:28:20">(38) * Remove unwanted section/page/column Breaks</P>
+      <P status="DONE" StartTime="25-07-2014 13:28:20" EndTime="25-07-2014 13:28:22">(47) * Convert 'direction' arrow(s) to symbol(s)</P>
+    </Mandatory>
+    <Optional>
+      <P status="YTS">(15) * Change 'Em Dash' with --- (triple hyphen) and 'En Dash' with -- (double hyphen)</P>
+      <P status="YTS">(17) * Change 'double hyphen' inside page range/number range into 'single hyphen'</P>
+      <P status="YTS">(21) * Change hyphen (with space both side) into En Dash (with space both side)</P>
+      <P status="YTS">(27) * Remove comma from digits</P>
+      <P status="YTS">(30) * Convert tab mark(s) to standard form</P>
+      <P status="YTS">(31) * Add 'space' before and after 'equal sign'</P>
+      <P status="YTS">(32) * Move 'period' from outside closing double quote(s) to inside</P>
+      <P status="YTS">(33) * Move 'comma' from outside closing double quote(s) to inside</P>
+      <P status="YTS">(35) * Convert 'hard return' mark(s) to standard form</P>
+      <P status="YTS">(36) * Insert 'En Space' in COMMON SI and Metric units</P>
+      <P status="YTS">(37) * Insert 'En Space' for COMPLEX (&gt;550 units) SI and Metric units</P>
+      <P status="YTS">(39) * Replace Em dash with spaces on both sides to En dash with spaces on both sides</P>
+      <P status="YTS">(40) * Replace --- (Triple hyphens) with spaces on both sides to En dash with spaces on both sides</P>
+      <P status="YTS">(41) * Replace --- (Triple hyphens) without spaces on both sides to En dash with spaces on both sides</P>
+      <P status="YTS">(42) * Replace -- (Double hyphens) with spaces on both sides to En dash with spaces on both sides</P>
+      <P status="YTS">(43) * Insert 'Non-breaking Space' for COMPLEX (&gt;550 units) SI and Metric units</P>
+      <P status="YTS">(44) * Remove header and footer information</P>
+      <P status="YTS">(45) * Remove space before superscript footnote/endnote citations</P>
+      <P status="YTS">(46) * Remove Optional Hyphen Between Word</P>
+    </Optional>
+  </Filtration>
+  <BodyStyling versionrequired="True" status="DONE" StartTime="25-07-2014 13:29:21" EndTime="25-07-2014 13:33:39">
+    <TagMapping status="DONE">
+    </TagMapping>
+    <StyleMapping status="DONE">
+    </StyleMapping>
+  </BodyStyling>
+  <Reference versionrequired="True" status="DONE" StartTime="25-07-2014 13:34:10" EndTime="25-07-2014 13:37:04">
+  </Reference>
+  <CrossLinking versionrequired="True" status="YTS">
+  </CrossLinking>
+  <DOI versionrequired="True" status="YTS">
+  </DOI>
+  <Metadata versionrequired="True" status="YTS">
+    <Global>
+      <JournalID type="publisher">PRB</JournalID>
+      <JournalID type="coden">PRBMDO</JournalID>
+      <JournalID type="hwp">
+      </JournalID>
+      <JournalID type="pmc">
+      </JournalID>
+      <JournalID type="nlmta">
+      </JournalID>
+      <JournalID type="pmid">
+      </JournalID>
+      <JournalID type="pumbed">
+      </JournalID>
+      <JournalID type="doi">
+      </JournalID>
+      <JournalID type="other">
+      </JournalID>
+      <JOURNALTITLE>Physical Review B</JOURNALTITLE>
+      <JOURNALSUBTITLE>
+      </JOURNALSUBTITLE>
+      <TRANSJOURNALTITLE>
+      </TRANSJOURNALTITLE>
+      <ABBREVJOURNALTITLE>Phys. Rev. B</ABBREVJOURNALTITLE>
+      <ISSNPRINT>1098-0121</ISSNPRINT>
+      <ISSNONLINE>1550-235X</ISSNONLINE>
+      <PUBLISHERNAME>American Physical Society</PUBLISHERNAME>
+      <PUBLISHERLOCATION>
+      </PUBLISHERLOCATION>
+      <SELFURI>
+      </SELFURI>
+      <COPYRIGHTS>
+      </COPYRIGHTS>
+    </Global>
+    <OPENACCESS>
+      <OPEN_ACCESS_NO>
+      </OPEN_ACCESS_NO>
+      <OPEN_ACCESS_YES>
+      </OPEN_ACCESS_YES>
+      <OPEN_ACCESS_CC_BY>
+      </OPEN_ACCESS_CC_BY>
+      <OPEN_ACCESS_CC_BY_SA>
+      </OPEN_ACCESS_CC_BY_SA>
+      <OPEN_ACCESS_CC_BY_ND>
+      </OPEN_ACCESS_CC_BY_ND>
+      <OPEN_ACCESS_CC_BY_NC>
+      </OPEN_ACCESS_CC_BY_NC>
+      <OPEN_ACCESS_CC_BY_NC_SA>
+      </OPEN_ACCESS_CC_BY_NC_SA>
+      <OPEN_ACCESS_CC_BY_NC_ND>
+      </OPEN_ACCESS_CC_BY_NC_ND>
+    </OPENACCESS>
+    <ArticleSpecific metafile="starter.txt">
+      <ARTICLEID mandatory="False" active="True" metadata="%ACC" tagname=""/>
+      <DOI mandatory="False" active="True" metadata="%SC" tagname=""/>
+      <PMID mandatory="False" active="False" metadata="" tagname=""/>
+      <CODEN mandatory="False" active="False" metadata="" tagname=""/>
+      <MANUSCRIPT mandatory="False" active="True" metadata="%ACC" tagname=""/>
+      <PII mandatory="False" active="False" metadata="" tagname=""/>
+      <OTHER mandatory="False" active="False" metadata="" tagname=""/>
+      <SUBJECT_LEVEL1 mandatory="False" active="True" metadata="%SC" tagname=""/>
+      <SUBJECT_LEVEL2 mandatory="False" active="True" metadata="%SC" tagname=""/>
+      <PUBDATE_PRINT mandatory="False" active="True" metadata="" tagname=""/>
+      <PUBDATE_ONLINE mandatory="False" active="True" metadata="" tagname=""/>
+      <HISTORYDATE_RECEIVED mandatory="False" active="True" metadata="%RD" tagname=""/>
+      <HISTORYDATE_REV-REQUEST mandatory="False" active="False" metadata="" tagname=""/>
+      <HISTORYDATE_REV-RECEIVED mandatory="False" active="True" metadata="%RDREV" tagname=""/>
+      <HISTORYDATE_ACCEPTED mandatory="False" active="False" metadata="" tagname=""/>
+      <VOLUME mandatory="False" active="True" metadata="" tagname="00"/>
+      <ISSUE mandatory="False" active="True" metadata="" tagname="0"/>
+      <SUPPLEMENTARY_MATERIAL mandatory="False" active="False" metadata="" tagname=""/>
+      <COPYRIGHT_STATEMENT mandatory="False" active="True" metadata="%CP+%CPTXT+%CPHOLDER+%CPURL" tagname=""/>
+      <OPEN_ACCESS mandatory="False" active="False" metadata="" tagname=""/>
+      <ARTICLE_TYPE mandatory="False" active="True" metadata="%SC" tagname=""/>
+    </ArticleSpecific>
+  </Metadata>
+  <XmlConversion versionrequired="True" status="YTS">
+    <XMLValidation>
+      <DTDNAME>JATS-JOURNALPUBLISHING-OASIS-ARTICLE1-MATHML3</DTDNAME>
+      <MATHSTYLENAME>LaTeX</MATHSTYLENAME>
+      <FLOATPLACEMENT>End of Para</FLOATPLACEMENT>
+      <FLOATPOSITION>First callout </FLOATPOSITION>
+      <ENTITYSTYLE>ISO</ENTITYSTYLE>
+    </XMLValidation>
+    <DocValidation status="YTS">
+    </DocValidation>
+  </XmlConversion>
+  <CopyEditing versionrequired="True" status="YTS">
+  </CopyEditing>
+  <XmlConversion versionrequired="True" status="YTS">
+    <XMLValidation>
+      <DTDNAME>JATS-JOURNALPUBLISHING-OASIS-ARTICLE1-MATHML3</DTDNAME>
+      <MATHSTYLENAME>LaTeX</MATHSTYLENAME>
+      <FLOATPLACEMENT>End of Para</FLOATPLACEMENT>
+      <FLOATPOSITION>First callout </FLOATPOSITION>
+      <ENTITYSTYLE>ISO</ENTITYSTYLE>
+    </XMLValidation>
+    <DocValidation status="YTS">
+    </DocValidation>
+  </XmlConversion>
+  <Utility>
+    <Manual>
+      <Category name="General">
+        <Query>Please Check 3</Query>
+      </Category>
+    </Manual>
+  </Utility>
+  <Client id="5" name="APS" journalname="PRB"/>
+</Workflow>
+</file>
+
+<file path=customXml/item3.xml><?xml version="1.0" encoding="utf-8"?>
+<b:Sources xmlns:b="http://schemas.openxmlformats.org/officeDocument/2006/bibliography" xmlns="http://schemas.openxmlformats.org/officeDocument/2006/bibliography" SelectedStyle="\APA.XSL" StyleName="APA"/>
+</file>
+
+<file path=customXml/item4.xml><?xml version="1.0" encoding="utf-8"?>
+<p:properties xmlns:p="http://schemas.microsoft.com/office/2006/metadata/properties" xmlns:xsi="http://www.w3.org/2001/XMLSchema-instance" xmlns:pc="http://schemas.microsoft.com/office/infopath/2007/PartnerControls">
+  <documentManagement>
+    <_activity xmlns="5abe197a-4f6e-4bfe-9fe2-052741b46fa3" xsi:nil="true"/>
+  </documentManagement>
+</p:properties>
+</file>
+
 <file path=customXml/item5.xml><?xml version="1.0" encoding="utf-8"?>
 <?mso-contentType ?>
 <FormTemplates xmlns="http://schemas.microsoft.com/sharepoint/v3/contenttype/forms">
@@ -31686,30 +33377,6 @@
 </file>
 
 <file path=customXml/itemProps1.xml><?xml version="1.0" encoding="utf-8"?>
-<ds:datastoreItem xmlns:ds="http://schemas.openxmlformats.org/officeDocument/2006/customXml" ds:itemID="{AE6008D4-63D0-4754-B1D5-2535B1A27BBE}">
-  <ds:schemaRefs>
-    <ds:schemaRef ds:uri="http://schemas.microsoft.com/office/2006/metadata/properties"/>
-    <ds:schemaRef ds:uri="http://schemas.microsoft.com/office/infopath/2007/PartnerControls"/>
-    <ds:schemaRef ds:uri="5abe197a-4f6e-4bfe-9fe2-052741b46fa3"/>
-  </ds:schemaRefs>
-</ds:datastoreItem>
-</file>
-
-<file path=customXml/itemProps2.xml><?xml version="1.0" encoding="utf-8"?>
-<ds:datastoreItem xmlns:ds="http://schemas.openxmlformats.org/officeDocument/2006/customXml" ds:itemID="{B589180B-96F4-4B3D-93D7-E2C64345EF74}">
-  <ds:schemaRefs>
-    <ds:schemaRef ds:uri="http://schemas.openxmlformats.org/officeDocument/2006/bibliography"/>
-  </ds:schemaRefs>
-</ds:datastoreItem>
-</file>
-
-<file path=customXml/itemProps3.xml><?xml version="1.0" encoding="utf-8"?>
-<ds:datastoreItem xmlns:ds="http://schemas.openxmlformats.org/officeDocument/2006/customXml" ds:itemID="{4D45DBA2-DCF6-46BF-858B-9A8CC8161B4D}">
-  <ds:schemaRefs/>
-</ds:datastoreItem>
-</file>
-
-<file path=customXml/itemProps4.xml><?xml version="1.0" encoding="utf-8"?>
 <ds:datastoreItem xmlns:ds="http://schemas.openxmlformats.org/officeDocument/2006/customXml" ds:itemID="{2ACF633C-599E-4BC7-8261-418067C3E14E}">
   <ds:schemaRefs>
     <ds:schemaRef ds:uri="http://schemas.microsoft.com/office/2006/metadata/contentType"/>
@@ -31728,6 +33395,30 @@
 </ds:datastoreItem>
 </file>
 
+<file path=customXml/itemProps2.xml><?xml version="1.0" encoding="utf-8"?>
+<ds:datastoreItem xmlns:ds="http://schemas.openxmlformats.org/officeDocument/2006/customXml" ds:itemID="{4D45DBA2-DCF6-46BF-858B-9A8CC8161B4D}">
+  <ds:schemaRefs/>
+</ds:datastoreItem>
+</file>
+
+<file path=customXml/itemProps3.xml><?xml version="1.0" encoding="utf-8"?>
+<ds:datastoreItem xmlns:ds="http://schemas.openxmlformats.org/officeDocument/2006/customXml" ds:itemID="{B589180B-96F4-4B3D-93D7-E2C64345EF74}">
+  <ds:schemaRefs>
+    <ds:schemaRef ds:uri="http://schemas.openxmlformats.org/officeDocument/2006/bibliography"/>
+  </ds:schemaRefs>
+</ds:datastoreItem>
+</file>
+
+<file path=customXml/itemProps4.xml><?xml version="1.0" encoding="utf-8"?>
+<ds:datastoreItem xmlns:ds="http://schemas.openxmlformats.org/officeDocument/2006/customXml" ds:itemID="{AE6008D4-63D0-4754-B1D5-2535B1A27BBE}">
+  <ds:schemaRefs>
+    <ds:schemaRef ds:uri="http://schemas.microsoft.com/office/2006/metadata/properties"/>
+    <ds:schemaRef ds:uri="http://schemas.microsoft.com/office/infopath/2007/PartnerControls"/>
+    <ds:schemaRef ds:uri="5abe197a-4f6e-4bfe-9fe2-052741b46fa3"/>
+  </ds:schemaRefs>
+</ds:datastoreItem>
+</file>
+
 <file path=customXml/itemProps5.xml><?xml version="1.0" encoding="utf-8"?>
 <ds:datastoreItem xmlns:ds="http://schemas.openxmlformats.org/officeDocument/2006/customXml" ds:itemID="{6A5A3DE1-DD86-41F3-BAC2-2390BE3D768A}">
   <ds:schemaRefs>

</xml_diff>